<commit_message>
Update Credit Card Fraud Detection - Literature Review.docx
</commit_message>
<xml_diff>
--- a/Credit Card Fraud Detection - Literature Review.docx
+++ b/Credit Card Fraud Detection - Literature Review.docx
@@ -1401,8 +1401,8 @@
           <w:rFonts w:cs="Arial"/>
         </w:rPr>
       </w:pPr>
-      <w:bookmarkStart w:id="0" w:name="_Toc442773185"/>
-      <w:bookmarkStart w:id="1" w:name="_Toc85492802"/>
+      <w:bookmarkStart w:id="0" w:name="_Toc85492802"/>
+      <w:bookmarkStart w:id="1" w:name="_Toc442773185"/>
       <w:r>
         <w:rPr>
           <w:rFonts w:cs="Arial"/>
@@ -1416,7 +1416,7 @@
         </w:rPr>
         <w:t xml:space="preserve"> of the theme</w:t>
       </w:r>
-      <w:bookmarkEnd w:id="1"/>
+      <w:bookmarkEnd w:id="0"/>
     </w:p>
     <w:p>
       <w:pPr>
@@ -1534,7 +1534,7 @@
         </w:rPr>
       </w:pPr>
       <w:bookmarkStart w:id="2" w:name="_Toc85492803"/>
-      <w:bookmarkEnd w:id="0"/>
+      <w:bookmarkEnd w:id="1"/>
       <w:r>
         <w:rPr>
           <w:rFonts w:cs="Arial"/>
@@ -1707,23 +1707,7 @@
           <w:rFonts w:cs="Arial"/>
           <w:szCs w:val="22"/>
         </w:rPr>
-        <w:t xml:space="preserve">The dataset we are going to use for this research is “Credit Card Fraud Detection” hosted on Kaggle. </w:t>
-      </w:r>
-      <w:proofErr w:type="gramStart"/>
-      <w:r>
-        <w:rPr>
-          <w:rFonts w:cs="Arial"/>
-          <w:szCs w:val="22"/>
-        </w:rPr>
-        <w:t>( https://www.kaggle.com/mlg-ulb/creditcardfraud</w:t>
-      </w:r>
-      <w:proofErr w:type="gramEnd"/>
-      <w:r>
-        <w:rPr>
-          <w:rFonts w:cs="Arial"/>
-          <w:szCs w:val="22"/>
-        </w:rPr>
-        <w:t xml:space="preserve">) </w:t>
+        <w:t xml:space="preserve">The dataset we are going to use for this research is “Credit Card Fraud Detection” hosted on Kaggle. ( https://www.kaggle.com/mlg-ulb/creditcardfraud) </w:t>
       </w:r>
     </w:p>
     <w:p>
@@ -1771,23 +1755,7 @@
             <w:rFonts w:cs="Arial"/>
             <w:szCs w:val="22"/>
           </w:rPr>
-          <w:t>Ta</w:t>
-        </w:r>
-        <w:r>
-          <w:rPr>
-            <w:rStyle w:val="Hyperlink"/>
-            <w:rFonts w:cs="Arial"/>
-            <w:szCs w:val="22"/>
-          </w:rPr>
-          <w:t>b</w:t>
-        </w:r>
-        <w:r>
-          <w:rPr>
-            <w:rStyle w:val="Hyperlink"/>
-            <w:rFonts w:cs="Arial"/>
-            <w:szCs w:val="22"/>
-          </w:rPr>
-          <w:t>le 1</w:t>
+          <w:t>Table 1</w:t>
         </w:r>
       </w:hyperlink>
       <w:r>
@@ -1863,23 +1831,7 @@
           <w:rFonts w:cs="Arial"/>
           <w:szCs w:val="22"/>
         </w:rPr>
-        <w:t xml:space="preserve">Data </w:t>
-      </w:r>
-      <w:proofErr w:type="gramStart"/>
-      <w:r>
-        <w:rPr>
-          <w:rFonts w:cs="Arial"/>
-          <w:szCs w:val="22"/>
-        </w:rPr>
-        <w:t>Import :</w:t>
-      </w:r>
-      <w:proofErr w:type="gramEnd"/>
-      <w:r>
-        <w:rPr>
-          <w:rFonts w:cs="Arial"/>
-          <w:szCs w:val="22"/>
-        </w:rPr>
-        <w:t xml:space="preserve"> Download the dataset from Kaggle and import into the library.</w:t>
+        <w:t>Data Import : Download the dataset from Kaggle and import into the library.</w:t>
       </w:r>
     </w:p>
     <w:p>
@@ -1900,7 +1852,14 @@
           <w:rFonts w:cs="Arial"/>
           <w:szCs w:val="22"/>
         </w:rPr>
-        <w:t>Data Exploration: At this stage we do an initial data analysis and visual explorations to understand what is in the dataset and other characteristics of the data. We also try to determine the quality of the dataset by looking at missing values and data types of the variables</w:t>
+        <w:t>Pre-processing: We will standardize the features using scale functions in Python</w:t>
+      </w:r>
+      <w:r>
+        <w:rPr>
+          <w:rFonts w:cs="Arial"/>
+          <w:szCs w:val="22"/>
+        </w:rPr>
+        <w:t xml:space="preserve">, and also compensate for any discrepancies found during data exploration like treating missing values and outliers.  </w:t>
       </w:r>
     </w:p>
     <w:p>
@@ -1921,15 +1880,36 @@
           <w:rFonts w:cs="Arial"/>
           <w:szCs w:val="22"/>
         </w:rPr>
+        <w:t xml:space="preserve">Data Exploration: At this stage we do an initial data analysis and visual explorations to understand what is in the dataset and other characteristics of the data. We also try </w:t>
+      </w:r>
+      <w:r>
+        <w:rPr>
+          <w:rFonts w:cs="Arial"/>
+          <w:szCs w:val="22"/>
+        </w:rPr>
         <w:lastRenderedPageBreak/>
-        <w:t>Pre-processing: We will standardize the features using scale functions in Python</w:t>
-      </w:r>
-      <w:r>
-        <w:rPr>
-          <w:rFonts w:cs="Arial"/>
-          <w:szCs w:val="22"/>
-        </w:rPr>
-        <w:t xml:space="preserve">, and also compensate for any discrepancies found during data exploration like treating missing values and outliers.  </w:t>
+        <w:t>to determine the quality of the dataset by looking at missing values and data types of the variables</w:t>
+      </w:r>
+    </w:p>
+    <w:p>
+      <w:pPr>
+        <w:pStyle w:val="ListParagraph"/>
+        <w:numPr>
+          <w:ilvl w:val="0"/>
+          <w:numId w:val="19"/>
+        </w:numPr>
+        <w:spacing w:after="160" w:line="480" w:lineRule="auto"/>
+        <w:rPr>
+          <w:rFonts w:cs="Arial"/>
+          <w:szCs w:val="22"/>
+        </w:rPr>
+      </w:pPr>
+      <w:r>
+        <w:rPr>
+          <w:rFonts w:cs="Arial"/>
+          <w:szCs w:val="22"/>
+        </w:rPr>
+        <w:t>Class Imbalance: We will apply undersampling technique (Random Undersampling) and oversampling technique (SMOTE) to the dataset, and then evaluate if there is an increase in overall performance of the model as compared to the original datasets</w:t>
       </w:r>
     </w:p>
     <w:p>
@@ -2117,7 +2097,7 @@
           <w:rFonts w:cs="Arial"/>
           <w:szCs w:val="22"/>
         </w:rPr>
-        <w:t>Class Imbalance: We will apply undersampling technique (Random Undersampling) and oversampling technique (SMOTE) to the dataset, and then evaluate if there is an increase in overall performance of the model as compared to the original datasets.</w:t>
+        <w:t xml:space="preserve">Conclusion: We will compare the results of the two models and against the original dataset as well as the re-sampled dataset to determine which model provides best results. </w:t>
       </w:r>
     </w:p>
     <w:p>
@@ -2201,6 +2181,7 @@
       </w:pPr>
       <w:bookmarkStart w:id="8" w:name="_Toc85492808"/>
       <w:r>
+        <w:lastRenderedPageBreak/>
         <w:t>I. Champion-challenger analysis for credit card fraud detection: Hybrid ensemble and deep learning</w:t>
       </w:r>
       <w:bookmarkEnd w:id="8"/>
@@ -2209,15 +2190,10 @@
       <w:pPr>
         <w:spacing w:line="480" w:lineRule="auto"/>
       </w:pPr>
-      <w:proofErr w:type="gramStart"/>
-      <w:r>
-        <w:t>URL :</w:t>
-      </w:r>
-      <w:proofErr w:type="gramEnd"/>
-      <w:r>
-        <w:t xml:space="preserve"> </w:t>
-      </w:r>
-      <w:hyperlink r:id="rId10" w:history="1">
+      <w:r>
+        <w:t xml:space="preserve">URL : </w:t>
+      </w:r>
+      <w:hyperlink r:id="rId10" w:anchor="bib0020" w:history="1">
         <w:r>
           <w:rPr>
             <w:rStyle w:val="Hyperlink"/>
@@ -2239,7 +2215,6 @@
           <w:b/>
           <w:bCs/>
         </w:rPr>
-        <w:lastRenderedPageBreak/>
         <w:t>Summary:</w:t>
       </w:r>
       <w:r>
@@ -2261,15 +2236,7 @@
         <w:t xml:space="preserve">if adopting a deep learning model </w:t>
       </w:r>
       <w:r>
-        <w:t xml:space="preserve">for real world Fraud Detection System </w:t>
-      </w:r>
-      <w:proofErr w:type="gramStart"/>
-      <w:r>
-        <w:t>( FDS</w:t>
-      </w:r>
-      <w:proofErr w:type="gramEnd"/>
-      <w:r>
-        <w:t xml:space="preserve">) performs better then Ensemble model (which consists of many predictive models combined). </w:t>
+        <w:t xml:space="preserve">for real world Fraud Detection System ( FDS) performs better then Ensemble model (which consists of many predictive models combined). </w:t>
       </w:r>
       <w:r>
         <w:t xml:space="preserve">It uses </w:t>
@@ -2408,6 +2375,7 @@
         <w:rPr>
           <w:u w:val="single"/>
         </w:rPr>
+        <w:lastRenderedPageBreak/>
         <w:t>The Challenger Model – Deep Learning</w:t>
       </w:r>
       <w:r>
@@ -2449,7 +2417,6 @@
         <w:rPr>
           <w:u w:val="single"/>
         </w:rPr>
-        <w:lastRenderedPageBreak/>
         <w:t xml:space="preserve">K–S </w:t>
       </w:r>
       <w:r>
@@ -2610,13 +2577,8 @@
       <w:pPr>
         <w:spacing w:line="480" w:lineRule="auto"/>
       </w:pPr>
-      <w:proofErr w:type="gramStart"/>
-      <w:r>
-        <w:t>URL :</w:t>
-      </w:r>
-      <w:proofErr w:type="gramEnd"/>
-      <w:r>
-        <w:t xml:space="preserve"> </w:t>
+      <w:r>
+        <w:t xml:space="preserve">URL : </w:t>
       </w:r>
       <w:hyperlink r:id="rId11" w:history="1">
         <w:r>
@@ -2639,14 +2601,11 @@
           <w:b/>
           <w:bCs/>
         </w:rPr>
+        <w:lastRenderedPageBreak/>
         <w:t>Summary</w:t>
       </w:r>
       <w:r>
-        <w:t xml:space="preserve">: Most of the past studies work on constant misclassification costs, however each false negative (FN) has a unique misclassification cost attached to it. This study introduces a cost-sensitive decision tree approach that takes into account variable misclassification costs while working with classification problem. A new cost-sensitive decision tree induction algorithm that minimizes the sum of misclassification costs while selecting the splitting attribute at each </w:t>
-      </w:r>
-      <w:r>
-        <w:lastRenderedPageBreak/>
-        <w:t>non-terminal node of the tree is developed and the classification performance is compared with those of the traditional classification methods</w:t>
+        <w:t>: Most of the past studies work on constant misclassification costs, however each false negative (FN) has a unique misclassification cost attached to it. This study introduces a cost-sensitive decision tree approach that takes into account variable misclassification costs while working with classification problem. A new cost-sensitive decision tree induction algorithm that minimizes the sum of misclassification costs while selecting the splitting attribute at each non-terminal node of the tree is developed and the classification performance is compared with those of the traditional classification methods</w:t>
       </w:r>
     </w:p>
     <w:p>
@@ -2750,7 +2709,14 @@
         <w:rPr>
           <w:color w:val="2E2E2E"/>
         </w:rPr>
-        <w:t xml:space="preserve">cost-sensitive metric SLR </w:t>
+        <w:t xml:space="preserve">cost-sensitive </w:t>
+      </w:r>
+      <w:r>
+        <w:rPr>
+          <w:color w:val="2E2E2E"/>
+        </w:rPr>
+        <w:lastRenderedPageBreak/>
+        <w:t xml:space="preserve">metric SLR </w:t>
       </w:r>
       <w:r>
         <w:rPr>
@@ -3013,21 +2979,7 @@
         <w:rPr>
           <w:color w:val="2E2E2E"/>
         </w:rPr>
-        <w:t xml:space="preserve">: The relative frequency of the classes (class probabilities) </w:t>
-      </w:r>
-      <w:proofErr w:type="gramStart"/>
-      <w:r>
-        <w:rPr>
-          <w:color w:val="2E2E2E"/>
-        </w:rPr>
-        <w:t>are</w:t>
-      </w:r>
-      <w:proofErr w:type="gramEnd"/>
-      <w:r>
-        <w:rPr>
-          <w:color w:val="2E2E2E"/>
-        </w:rPr>
-        <w:t xml:space="preserve"> integrated in the cost calculation functions to add the effect of the class distributions to the node costs.</w:t>
+        <w:t>: The relative frequency of the classes (class probabilities) are integrated in the cost calculation functions to add the effect of the class distributions to the node costs.</w:t>
       </w:r>
     </w:p>
     <w:p>
@@ -3048,21 +3000,7 @@
         <w:rPr>
           <w:color w:val="2E2E2E"/>
         </w:rPr>
-        <w:t xml:space="preserve">:  the square of class probabilities </w:t>
-      </w:r>
-      <w:proofErr w:type="gramStart"/>
-      <w:r>
-        <w:rPr>
-          <w:color w:val="2E2E2E"/>
-        </w:rPr>
-        <w:t>are</w:t>
-      </w:r>
-      <w:proofErr w:type="gramEnd"/>
-      <w:r>
-        <w:rPr>
-          <w:color w:val="2E2E2E"/>
-        </w:rPr>
-        <w:t xml:space="preserve"> integrated in the cost calculation functions to add the effect of the class distributions to the node costs in a different way inspired from the Gini index impurity measure used in C&amp;RT</w:t>
+        <w:t>:  the square of class probabilities are integrated in the cost calculation functions to add the effect of the class distributions to the node costs in a different way inspired from the Gini index impurity measure used in C&amp;RT</w:t>
       </w:r>
     </w:p>
     <w:p>
@@ -3077,6 +3015,7 @@
           <w:color w:val="2E2E2E"/>
           <w:u w:val="single"/>
         </w:rPr>
+        <w:lastRenderedPageBreak/>
         <w:t>CS – Information Gain</w:t>
       </w:r>
       <w:r>
@@ -3121,7 +3060,6 @@
           <w:bCs/>
           <w:color w:val="2E2E2E"/>
         </w:rPr>
-        <w:lastRenderedPageBreak/>
         <w:t>Results</w:t>
       </w:r>
       <w:r>
@@ -3204,15 +3142,7 @@
         <w:t xml:space="preserve">III. </w:t>
       </w:r>
       <w:r>
-        <w:t xml:space="preserve">A Data Mining Based System </w:t>
-      </w:r>
-      <w:proofErr w:type="gramStart"/>
-      <w:r>
-        <w:t>For</w:t>
-      </w:r>
-      <w:proofErr w:type="gramEnd"/>
-      <w:r>
-        <w:t xml:space="preserve"> Transaction Fraud Detection</w:t>
+        <w:t>A Data Mining Based System For Transaction Fraud Detection</w:t>
       </w:r>
       <w:bookmarkEnd w:id="10"/>
     </w:p>
@@ -3224,21 +3154,12 @@
           <w:szCs w:val="22"/>
         </w:rPr>
       </w:pPr>
-      <w:proofErr w:type="gramStart"/>
-      <w:r>
-        <w:rPr>
-          <w:rFonts w:cs="Arial"/>
-          <w:szCs w:val="22"/>
-        </w:rPr>
-        <w:t>URL :</w:t>
-      </w:r>
-      <w:proofErr w:type="gramEnd"/>
-      <w:r>
-        <w:rPr>
-          <w:rFonts w:cs="Arial"/>
-          <w:szCs w:val="22"/>
-        </w:rPr>
-        <w:t xml:space="preserve"> </w:t>
+      <w:r>
+        <w:rPr>
+          <w:rFonts w:cs="Arial"/>
+          <w:szCs w:val="22"/>
+        </w:rPr>
+        <w:t xml:space="preserve">URL : </w:t>
       </w:r>
       <w:hyperlink r:id="rId12" w:history="1">
         <w:r>
@@ -3330,7 +3251,16 @@
           <w:szCs w:val="22"/>
           <w:shd w:val="clear" w:color="auto" w:fill="FFFFFF"/>
         </w:rPr>
-        <w:t xml:space="preserve"> a fraud detection system based on the classification model of random forest and the data processing related to feature engineering. This paper proposes a semi-automatic fraud transaction detection.  The automation part is a fraud transaction risk detection model based on random forest, and the core of the other half is an expert reviewer. If the output risk of the risk detection model is higher than the threshold value, it will be regarded as a high-risk transaction and transferred to the expert reviewer. The expert reviewer will combine the expertise and the information provided by the risk detection model to make further judgment.</w:t>
+        <w:t xml:space="preserve"> a fraud detection system based on the classification model of random forest and the data processing related to feature engineering. This paper proposes a semi-automatic fraud transaction detection.  The automation part is a fraud transaction risk detection model based on random forest, and the core of the other half is an expert reviewer. If the output risk of the risk detection model is higher than the threshold value, it will be regarded as a high-risk transaction and transferred to the expert reviewer. The expert </w:t>
+      </w:r>
+      <w:r>
+        <w:rPr>
+          <w:rFonts w:cs="Arial"/>
+          <w:szCs w:val="22"/>
+          <w:shd w:val="clear" w:color="auto" w:fill="FFFFFF"/>
+        </w:rPr>
+        <w:lastRenderedPageBreak/>
+        <w:t>reviewer will combine the expertise and the information provided by the risk detection model to make further judgment.</w:t>
       </w:r>
     </w:p>
     <w:p>
@@ -3382,16 +3312,7 @@
           <w:szCs w:val="22"/>
           <w:shd w:val="clear" w:color="auto" w:fill="FFFFFF"/>
         </w:rPr>
-        <w:t xml:space="preserve">transformed and the statistical data such as maximum, mean </w:t>
-      </w:r>
-      <w:r>
-        <w:rPr>
-          <w:rFonts w:cs="Arial"/>
-          <w:szCs w:val="22"/>
-          <w:shd w:val="clear" w:color="auto" w:fill="FFFFFF"/>
-        </w:rPr>
-        <w:lastRenderedPageBreak/>
-        <w:t>and standard deviation are extracted. Then, Recursive feature elimination</w:t>
+        <w:t>transformed and the statistical data such as maximum, mean and standard deviation are extracted. Then, Recursive feature elimination</w:t>
       </w:r>
       <w:r>
         <w:rPr>
@@ -3662,6 +3583,7 @@
           <w:color w:val="2E2E2E"/>
           <w:szCs w:val="22"/>
         </w:rPr>
+        <w:lastRenderedPageBreak/>
         <w:t xml:space="preserve">Results: </w:t>
       </w:r>
       <w:r>
@@ -3728,13 +3650,8 @@
       <w:pPr>
         <w:spacing w:line="480" w:lineRule="auto"/>
       </w:pPr>
-      <w:proofErr w:type="gramStart"/>
-      <w:r>
-        <w:t>URL :</w:t>
-      </w:r>
-      <w:proofErr w:type="gramEnd"/>
-      <w:r>
-        <w:t xml:space="preserve"> </w:t>
+      <w:r>
+        <w:t xml:space="preserve">URL : </w:t>
       </w:r>
       <w:hyperlink r:id="rId13" w:history="1">
         <w:r>
@@ -3760,7 +3677,6 @@
           <w:szCs w:val="22"/>
           <w:shd w:val="clear" w:color="auto" w:fill="FFFFFF"/>
         </w:rPr>
-        <w:lastRenderedPageBreak/>
         <w:t>Summary:</w:t>
       </w:r>
       <w:r>
@@ -3961,6 +3877,7 @@
         <w:rPr>
           <w:u w:val="single"/>
         </w:rPr>
+        <w:lastRenderedPageBreak/>
         <w:t>Logistic Regression</w:t>
       </w:r>
       <w:r>
@@ -3975,21 +3892,10 @@
         <w:rPr>
           <w:u w:val="single"/>
         </w:rPr>
-        <w:t>K- nearest neighbour (KNN</w:t>
-      </w:r>
-      <w:proofErr w:type="gramStart"/>
-      <w:r>
-        <w:rPr>
-          <w:u w:val="single"/>
-        </w:rPr>
-        <w:t>)</w:t>
-      </w:r>
-      <w:r>
-        <w:t xml:space="preserve"> :</w:t>
-      </w:r>
-      <w:proofErr w:type="gramEnd"/>
-      <w:r>
-        <w:t xml:space="preserve"> K-nearest neighbor algorithm is used to predict the attributes of an informational point to other points based on its relative position using Euclidean distance measure. </w:t>
+        <w:t>K- nearest neighbour (KNN)</w:t>
+      </w:r>
+      <w:r>
+        <w:t xml:space="preserve"> : K-nearest neighbor algorithm is used to predict the attributes of an informational point to other points based on its relative position using Euclidean distance measure. </w:t>
       </w:r>
     </w:p>
     <w:p>
@@ -4011,7 +3917,6 @@
         <w:spacing w:line="480" w:lineRule="auto"/>
       </w:pPr>
       <w:r>
-        <w:lastRenderedPageBreak/>
         <w:t xml:space="preserve">P (A|B) </w:t>
       </w:r>
       <w:r>
@@ -4122,76 +4027,6 @@
         </w:rPr>
         <w:t xml:space="preserve">Four classification models were assessed using evaluation metrices, and logistic regression showed the highest accuracy results (99.074 %) in detecting credit card fraud. Based on the results from this exploration credit card companies should consider using Logistic Regression algorithm for fraud detection. </w:t>
       </w:r>
-    </w:p>
-    <w:p>
-      <w:pPr>
-        <w:spacing w:line="480" w:lineRule="auto"/>
-        <w:rPr>
-          <w:rFonts w:cs="Arial"/>
-          <w:szCs w:val="22"/>
-          <w:shd w:val="clear" w:color="auto" w:fill="FFFFFF"/>
-        </w:rPr>
-      </w:pPr>
-    </w:p>
-    <w:p>
-      <w:pPr>
-        <w:spacing w:line="480" w:lineRule="auto"/>
-        <w:rPr>
-          <w:rFonts w:cs="Arial"/>
-          <w:szCs w:val="22"/>
-          <w:shd w:val="clear" w:color="auto" w:fill="FFFFFF"/>
-        </w:rPr>
-      </w:pPr>
-    </w:p>
-    <w:p>
-      <w:pPr>
-        <w:spacing w:line="480" w:lineRule="auto"/>
-        <w:rPr>
-          <w:rFonts w:cs="Arial"/>
-          <w:szCs w:val="22"/>
-          <w:shd w:val="clear" w:color="auto" w:fill="FFFFFF"/>
-        </w:rPr>
-      </w:pPr>
-    </w:p>
-    <w:p>
-      <w:pPr>
-        <w:spacing w:line="480" w:lineRule="auto"/>
-        <w:rPr>
-          <w:rFonts w:cs="Arial"/>
-          <w:szCs w:val="22"/>
-          <w:shd w:val="clear" w:color="auto" w:fill="FFFFFF"/>
-        </w:rPr>
-      </w:pPr>
-    </w:p>
-    <w:p>
-      <w:pPr>
-        <w:spacing w:line="480" w:lineRule="auto"/>
-        <w:rPr>
-          <w:rFonts w:cs="Arial"/>
-          <w:szCs w:val="22"/>
-          <w:shd w:val="clear" w:color="auto" w:fill="FFFFFF"/>
-        </w:rPr>
-      </w:pPr>
-    </w:p>
-    <w:p>
-      <w:pPr>
-        <w:spacing w:line="480" w:lineRule="auto"/>
-        <w:rPr>
-          <w:rFonts w:cs="Arial"/>
-          <w:szCs w:val="22"/>
-          <w:shd w:val="clear" w:color="auto" w:fill="FFFFFF"/>
-        </w:rPr>
-      </w:pPr>
-    </w:p>
-    <w:p>
-      <w:pPr>
-        <w:spacing w:line="480" w:lineRule="auto"/>
-        <w:rPr>
-          <w:rFonts w:cs="Arial"/>
-          <w:szCs w:val="22"/>
-          <w:shd w:val="clear" w:color="auto" w:fill="FFFFFF"/>
-        </w:rPr>
-      </w:pPr>
     </w:p>
     <w:p>
       <w:pPr>
@@ -4217,21 +4052,8 @@
         <w:rPr>
           <w:shd w:val="clear" w:color="auto" w:fill="FFFFFF"/>
         </w:rPr>
-        <w:t xml:space="preserve">Chart </w:t>
-      </w:r>
-      <w:proofErr w:type="gramStart"/>
-      <w:r>
-        <w:rPr>
-          <w:shd w:val="clear" w:color="auto" w:fill="FFFFFF"/>
-        </w:rPr>
-        <w:t>1 :</w:t>
-      </w:r>
-      <w:proofErr w:type="gramEnd"/>
-      <w:r>
-        <w:rPr>
-          <w:shd w:val="clear" w:color="auto" w:fill="FFFFFF"/>
-        </w:rPr>
-        <w:t xml:space="preserve"> </w:t>
+        <w:lastRenderedPageBreak/>
+        <w:t xml:space="preserve">Chart 1 : </w:t>
       </w:r>
       <w:r>
         <w:rPr>
@@ -4338,28 +4160,7 @@
                                 <w:sz w:val="16"/>
                                 <w:szCs w:val="16"/>
                               </w:rPr>
-                              <w:t>I</w:t>
-                            </w:r>
-                            <w:r>
-                              <w:rPr>
-                                <w:sz w:val="16"/>
-                                <w:szCs w:val="16"/>
-                              </w:rPr>
-                              <w:t>mport dat</w:t>
-                            </w:r>
-                            <w:r>
-                              <w:rPr>
-                                <w:sz w:val="16"/>
-                                <w:szCs w:val="16"/>
-                              </w:rPr>
-                              <w:t>a</w:t>
-                            </w:r>
-                            <w:r>
-                              <w:rPr>
-                                <w:sz w:val="16"/>
-                                <w:szCs w:val="16"/>
-                              </w:rPr>
-                              <w:t>set</w:t>
+                              <w:t>Import dataset</w:t>
                             </w:r>
                           </w:p>
                           <w:p>
@@ -4379,14 +4180,7 @@
                                 <w:sz w:val="16"/>
                                 <w:szCs w:val="16"/>
                               </w:rPr>
-                              <w:t>I</w:t>
-                            </w:r>
-                            <w:r>
-                              <w:rPr>
-                                <w:sz w:val="16"/>
-                                <w:szCs w:val="16"/>
-                              </w:rPr>
-                              <w:t>mport relevant libraries for data</w:t>
+                              <w:t>Import relevant libraries for data</w:t>
                             </w:r>
                             <w:r>
                               <w:rPr>
@@ -4450,28 +4244,7 @@
                           <w:sz w:val="16"/>
                           <w:szCs w:val="16"/>
                         </w:rPr>
-                        <w:t>I</w:t>
-                      </w:r>
-                      <w:r>
-                        <w:rPr>
-                          <w:sz w:val="16"/>
-                          <w:szCs w:val="16"/>
-                        </w:rPr>
-                        <w:t>mport dat</w:t>
-                      </w:r>
-                      <w:r>
-                        <w:rPr>
-                          <w:sz w:val="16"/>
-                          <w:szCs w:val="16"/>
-                        </w:rPr>
-                        <w:t>a</w:t>
-                      </w:r>
-                      <w:r>
-                        <w:rPr>
-                          <w:sz w:val="16"/>
-                          <w:szCs w:val="16"/>
-                        </w:rPr>
-                        <w:t>set</w:t>
+                        <w:t>Import dataset</w:t>
                       </w:r>
                     </w:p>
                     <w:p>
@@ -4491,14 +4264,7 @@
                           <w:sz w:val="16"/>
                           <w:szCs w:val="16"/>
                         </w:rPr>
-                        <w:t>I</w:t>
-                      </w:r>
-                      <w:r>
-                        <w:rPr>
-                          <w:sz w:val="16"/>
-                          <w:szCs w:val="16"/>
-                        </w:rPr>
-                        <w:t>mport relevant libraries for data</w:t>
+                        <w:t>Import relevant libraries for data</w:t>
                       </w:r>
                       <w:r>
                         <w:rPr>
@@ -4587,10 +4353,7 @@
                               <w:jc w:val="center"/>
                             </w:pPr>
                             <w:r>
-                              <w:t xml:space="preserve">1. </w:t>
-                            </w:r>
-                            <w:r>
-                              <w:t>Import Dataset</w:t>
+                              <w:t>1. Import Dataset</w:t>
                             </w:r>
                           </w:p>
                           <w:p>
@@ -4629,10 +4392,7 @@
                         <w:jc w:val="center"/>
                       </w:pPr>
                       <w:r>
-                        <w:t xml:space="preserve">1. </w:t>
-                      </w:r>
-                      <w:r>
-                        <w:t>Import Dataset</w:t>
+                        <w:t>1. Import Dataset</w:t>
                       </w:r>
                     </w:p>
                     <w:p>
@@ -4699,16 +4459,16 @@
         <mc:AlternateContent>
           <mc:Choice Requires="wps">
             <w:drawing>
-              <wp:anchor distT="0" distB="0" distL="114300" distR="114300" simplePos="0" relativeHeight="251685888" behindDoc="0" locked="0" layoutInCell="1" allowOverlap="1" wp14:anchorId="0052A607" wp14:editId="16F06023">
+              <wp:anchor distT="0" distB="0" distL="114300" distR="114300" simplePos="0" relativeHeight="251685888" behindDoc="0" locked="0" layoutInCell="1" allowOverlap="1" wp14:anchorId="0052A607" wp14:editId="0E5456D7">
                 <wp:simplePos x="0" y="0"/>
                 <wp:positionH relativeFrom="column">
                   <wp:posOffset>2274073</wp:posOffset>
                 </wp:positionH>
                 <wp:positionV relativeFrom="paragraph">
-                  <wp:posOffset>223824</wp:posOffset>
+                  <wp:posOffset>226861</wp:posOffset>
                 </wp:positionV>
-                <wp:extent cx="4118776" cy="572494"/>
-                <wp:effectExtent l="0" t="0" r="15240" b="18415"/>
+                <wp:extent cx="4126727" cy="603857"/>
+                <wp:effectExtent l="0" t="0" r="26670" b="25400"/>
                 <wp:wrapNone/>
                 <wp:docPr id="22" name="Rectangle 22"/>
                 <wp:cNvGraphicFramePr/>
@@ -4719,7 +4479,7 @@
                       <wps:spPr>
                         <a:xfrm>
                           <a:off x="0" y="0"/>
-                          <a:ext cx="4118776" cy="572494"/>
+                          <a:ext cx="4126727" cy="603857"/>
                         </a:xfrm>
                         <a:prstGeom prst="rect">
                           <a:avLst/>
@@ -4758,21 +4518,7 @@
                                 <w:sz w:val="16"/>
                                 <w:szCs w:val="16"/>
                               </w:rPr>
-                              <w:t xml:space="preserve">Analyze and </w:t>
-                            </w:r>
-                            <w:r>
-                              <w:rPr>
-                                <w:sz w:val="16"/>
-                                <w:szCs w:val="16"/>
-                              </w:rPr>
-                              <w:t>visualize</w:t>
-                            </w:r>
-                            <w:r>
-                              <w:rPr>
-                                <w:sz w:val="16"/>
-                                <w:szCs w:val="16"/>
-                              </w:rPr>
-                              <w:t xml:space="preserve"> dataset variables using statistical techniques</w:t>
+                              <w:t xml:space="preserve">Standardize numerical variables using scale functions. </w:t>
                             </w:r>
                           </w:p>
                           <w:p>
@@ -4792,21 +4538,21 @@
                                 <w:sz w:val="16"/>
                                 <w:szCs w:val="16"/>
                               </w:rPr>
-                              <w:t>F</w:t>
+                              <w:t xml:space="preserve">Impute missing values </w:t>
                             </w:r>
                             <w:r>
                               <w:rPr>
                                 <w:sz w:val="16"/>
                                 <w:szCs w:val="16"/>
                               </w:rPr>
-                              <w:t>ind missing values</w:t>
+                              <w:t xml:space="preserve">(if any) </w:t>
                             </w:r>
                             <w:r>
                               <w:rPr>
                                 <w:sz w:val="16"/>
                                 <w:szCs w:val="16"/>
                               </w:rPr>
-                              <w:t>.</w:t>
+                              <w:t>and Treat outliers.</w:t>
                             </w:r>
                           </w:p>
                           <w:p>
@@ -4826,7 +4572,7 @@
                                 <w:sz w:val="16"/>
                                 <w:szCs w:val="16"/>
                               </w:rPr>
-                              <w:t>Find dependencies.</w:t>
+                              <w:t xml:space="preserve">Remove variable dependencies. </w:t>
                             </w:r>
                           </w:p>
                         </w:txbxContent>
@@ -4851,7 +4597,7 @@
           </mc:Choice>
           <mc:Fallback>
             <w:pict>
-              <v:rect w14:anchorId="0052A607" id="Rectangle 22" o:spid="_x0000_s1028" style="position:absolute;margin-left:179.05pt;margin-top:17.6pt;width:324.3pt;height:45.1pt;z-index:251685888;visibility:visible;mso-wrap-style:square;mso-width-percent:0;mso-height-percent:0;mso-wrap-distance-left:9pt;mso-wrap-distance-top:0;mso-wrap-distance-right:9pt;mso-wrap-distance-bottom:0;mso-position-horizontal:absolute;mso-position-horizontal-relative:text;mso-position-vertical:absolute;mso-position-vertical-relative:text;mso-width-percent:0;mso-height-percent:0;mso-width-relative:margin;mso-height-relative:margin;v-text-anchor:middle" o:gfxdata="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" fillcolor="white [3201]" strokecolor="black [3200]" strokeweight="1pt">
+              <v:rect w14:anchorId="0052A607" id="Rectangle 22" o:spid="_x0000_s1028" style="position:absolute;margin-left:179.05pt;margin-top:17.85pt;width:324.95pt;height:47.55pt;z-index:251685888;visibility:visible;mso-wrap-style:square;mso-width-percent:0;mso-height-percent:0;mso-wrap-distance-left:9pt;mso-wrap-distance-top:0;mso-wrap-distance-right:9pt;mso-wrap-distance-bottom:0;mso-position-horizontal:absolute;mso-position-horizontal-relative:text;mso-position-vertical:absolute;mso-position-vertical-relative:text;mso-width-percent:0;mso-height-percent:0;mso-width-relative:margin;mso-height-relative:margin;v-text-anchor:middle" o:gfxdata="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" fillcolor="white [3201]" strokecolor="black [3200]" strokeweight="1pt">
                 <v:textbox>
                   <w:txbxContent>
                     <w:p>
@@ -4871,21 +4617,7 @@
                           <w:sz w:val="16"/>
                           <w:szCs w:val="16"/>
                         </w:rPr>
-                        <w:t xml:space="preserve">Analyze and </w:t>
-                      </w:r>
-                      <w:r>
-                        <w:rPr>
-                          <w:sz w:val="16"/>
-                          <w:szCs w:val="16"/>
-                        </w:rPr>
-                        <w:t>visualize</w:t>
-                      </w:r>
-                      <w:r>
-                        <w:rPr>
-                          <w:sz w:val="16"/>
-                          <w:szCs w:val="16"/>
-                        </w:rPr>
-                        <w:t xml:space="preserve"> dataset variables using statistical techniques</w:t>
+                        <w:t xml:space="preserve">Standardize numerical variables using scale functions. </w:t>
                       </w:r>
                     </w:p>
                     <w:p>
@@ -4905,21 +4637,21 @@
                           <w:sz w:val="16"/>
                           <w:szCs w:val="16"/>
                         </w:rPr>
-                        <w:t>F</w:t>
+                        <w:t xml:space="preserve">Impute missing values </w:t>
                       </w:r>
                       <w:r>
                         <w:rPr>
                           <w:sz w:val="16"/>
                           <w:szCs w:val="16"/>
                         </w:rPr>
-                        <w:t>ind missing values</w:t>
+                        <w:t xml:space="preserve">(if any) </w:t>
                       </w:r>
                       <w:r>
                         <w:rPr>
                           <w:sz w:val="16"/>
                           <w:szCs w:val="16"/>
                         </w:rPr>
-                        <w:t>.</w:t>
+                        <w:t>and Treat outliers.</w:t>
                       </w:r>
                     </w:p>
                     <w:p>
@@ -4939,7 +4671,7 @@
                           <w:sz w:val="16"/>
                           <w:szCs w:val="16"/>
                         </w:rPr>
-                        <w:t>Find dependencies.</w:t>
+                        <w:t xml:space="preserve">Remove variable dependencies. </w:t>
                       </w:r>
                     </w:p>
                   </w:txbxContent>
@@ -5009,7 +4741,7 @@
                               <w:jc w:val="center"/>
                             </w:pPr>
                             <w:r>
-                              <w:t>2. Data Exploration</w:t>
+                              <w:t>2. Pre processing</w:t>
                             </w:r>
                           </w:p>
                         </w:txbxContent>
@@ -5043,7 +4775,7 @@
                         <w:jc w:val="center"/>
                       </w:pPr>
                       <w:r>
-                        <w:t>2. Data Exploration</w:t>
+                        <w:t>2. Pre processing</w:t>
                       </w:r>
                     </w:p>
                   </w:txbxContent>
@@ -5170,7 +4902,142 @@
         <mc:AlternateContent>
           <mc:Choice Requires="wps">
             <w:drawing>
-              <wp:anchor distT="0" distB="0" distL="114300" distR="114300" simplePos="0" relativeHeight="251687936" behindDoc="0" locked="0" layoutInCell="1" allowOverlap="1" wp14:anchorId="79185FBF" wp14:editId="6C18B5C5">
+              <wp:anchor distT="0" distB="0" distL="114300" distR="114300" simplePos="0" relativeHeight="251663360" behindDoc="1" locked="0" layoutInCell="1" allowOverlap="1" wp14:anchorId="04D38169" wp14:editId="3F41D499">
+                <wp:simplePos x="0" y="0"/>
+                <wp:positionH relativeFrom="margin">
+                  <wp:posOffset>580390</wp:posOffset>
+                </wp:positionH>
+                <wp:positionV relativeFrom="paragraph">
+                  <wp:posOffset>285750</wp:posOffset>
+                </wp:positionV>
+                <wp:extent cx="1836420" cy="628015"/>
+                <wp:effectExtent l="0" t="0" r="11430" b="19685"/>
+                <wp:wrapTight wrapText="bothSides">
+                  <wp:wrapPolygon edited="0">
+                    <wp:start x="448" y="0"/>
+                    <wp:lineTo x="0" y="1310"/>
+                    <wp:lineTo x="0" y="20311"/>
+                    <wp:lineTo x="224" y="21622"/>
+                    <wp:lineTo x="21286" y="21622"/>
+                    <wp:lineTo x="21510" y="20311"/>
+                    <wp:lineTo x="21510" y="1310"/>
+                    <wp:lineTo x="21062" y="0"/>
+                    <wp:lineTo x="448" y="0"/>
+                  </wp:wrapPolygon>
+                </wp:wrapTight>
+                <wp:docPr id="5" name="Rectangle: Rounded Corners 5"/>
+                <wp:cNvGraphicFramePr/>
+                <a:graphic xmlns:a="http://schemas.openxmlformats.org/drawingml/2006/main">
+                  <a:graphicData uri="http://schemas.microsoft.com/office/word/2010/wordprocessingShape">
+                    <wps:wsp>
+                      <wps:cNvSpPr/>
+                      <wps:spPr>
+                        <a:xfrm>
+                          <a:off x="0" y="0"/>
+                          <a:ext cx="1836420" cy="628015"/>
+                        </a:xfrm>
+                        <a:prstGeom prst="roundRect">
+                          <a:avLst>
+                            <a:gd name="adj" fmla="val 19137"/>
+                          </a:avLst>
+                        </a:prstGeom>
+                      </wps:spPr>
+                      <wps:style>
+                        <a:lnRef idx="2">
+                          <a:schemeClr val="accent1">
+                            <a:shade val="50000"/>
+                          </a:schemeClr>
+                        </a:lnRef>
+                        <a:fillRef idx="1">
+                          <a:schemeClr val="accent1"/>
+                        </a:fillRef>
+                        <a:effectRef idx="0">
+                          <a:schemeClr val="accent1"/>
+                        </a:effectRef>
+                        <a:fontRef idx="minor">
+                          <a:schemeClr val="lt1"/>
+                        </a:fontRef>
+                      </wps:style>
+                      <wps:txbx>
+                        <w:txbxContent>
+                          <w:p>
+                            <w:pPr>
+                              <w:jc w:val="center"/>
+                            </w:pPr>
+                            <w:r>
+                              <w:t xml:space="preserve">3. </w:t>
+                            </w:r>
+                            <w:r>
+                              <w:t>Exploratory Data Analysis</w:t>
+                            </w:r>
+                          </w:p>
+                          <w:p>
+                            <w:pPr>
+                              <w:jc w:val="center"/>
+                            </w:pPr>
+                          </w:p>
+                        </w:txbxContent>
+                      </wps:txbx>
+                      <wps:bodyPr rot="0" spcFirstLastPara="0" vertOverflow="overflow" horzOverflow="overflow" vert="horz" wrap="square" lIns="91440" tIns="45720" rIns="91440" bIns="45720" numCol="1" spcCol="0" rtlCol="0" fromWordArt="0" anchor="ctr" anchorCtr="0" forceAA="0" compatLnSpc="1">
+                        <a:prstTxWarp prst="textNoShape">
+                          <a:avLst/>
+                        </a:prstTxWarp>
+                        <a:noAutofit/>
+                      </wps:bodyPr>
+                    </wps:wsp>
+                  </a:graphicData>
+                </a:graphic>
+                <wp14:sizeRelH relativeFrom="margin">
+                  <wp14:pctWidth>0</wp14:pctWidth>
+                </wp14:sizeRelH>
+                <wp14:sizeRelV relativeFrom="margin">
+                  <wp14:pctHeight>0</wp14:pctHeight>
+                </wp14:sizeRelV>
+              </wp:anchor>
+            </w:drawing>
+          </mc:Choice>
+          <mc:Fallback>
+            <w:pict>
+              <v:roundrect w14:anchorId="04D38169" id="Rectangle: Rounded Corners 5" o:spid="_x0000_s1030" style="position:absolute;margin-left:45.7pt;margin-top:22.5pt;width:144.6pt;height:49.45pt;z-index:-251653120;visibility:visible;mso-wrap-style:square;mso-width-percent:0;mso-height-percent:0;mso-wrap-distance-left:9pt;mso-wrap-distance-top:0;mso-wrap-distance-right:9pt;mso-wrap-distance-bottom:0;mso-position-horizontal:absolute;mso-position-horizontal-relative:margin;mso-position-vertical:absolute;mso-position-vertical-relative:text;mso-width-percent:0;mso-height-percent:0;mso-width-relative:margin;mso-height-relative:margin;v-text-anchor:middle" arcsize="12543f" o:gfxdata="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" fillcolor="#004c9b [3204]" strokecolor="#00254d [1604]" strokeweight="1pt">
+                <v:stroke joinstyle="miter"/>
+                <v:textbox>
+                  <w:txbxContent>
+                    <w:p>
+                      <w:pPr>
+                        <w:jc w:val="center"/>
+                      </w:pPr>
+                      <w:r>
+                        <w:t xml:space="preserve">3. </w:t>
+                      </w:r>
+                      <w:r>
+                        <w:t>Exploratory Data Analysis</w:t>
+                      </w:r>
+                    </w:p>
+                    <w:p>
+                      <w:pPr>
+                        <w:jc w:val="center"/>
+                      </w:pPr>
+                    </w:p>
+                  </w:txbxContent>
+                </v:textbox>
+                <w10:wrap type="tight" anchorx="margin"/>
+              </v:roundrect>
+            </w:pict>
+          </mc:Fallback>
+        </mc:AlternateContent>
+      </w:r>
+      <w:r>
+        <w:rPr>
+          <w:rFonts w:cs="Arial"/>
+          <w:b w:val="0"/>
+          <w:bCs/>
+          <w:noProof/>
+          <w:szCs w:val="22"/>
+        </w:rPr>
+        <mc:AlternateContent>
+          <mc:Choice Requires="wps">
+            <w:drawing>
+              <wp:anchor distT="0" distB="0" distL="114300" distR="114300" simplePos="0" relativeHeight="251687936" behindDoc="0" locked="0" layoutInCell="1" allowOverlap="1" wp14:anchorId="79185FBF" wp14:editId="50AC1CC7">
                 <wp:simplePos x="0" y="0"/>
                 <wp:positionH relativeFrom="column">
                   <wp:posOffset>2528515</wp:posOffset>
@@ -5229,28 +5096,7 @@
                                 <w:sz w:val="16"/>
                                 <w:szCs w:val="16"/>
                               </w:rPr>
-                              <w:t xml:space="preserve">Standardize </w:t>
-                            </w:r>
-                            <w:r>
-                              <w:rPr>
-                                <w:sz w:val="16"/>
-                                <w:szCs w:val="16"/>
-                              </w:rPr>
-                              <w:t>numerical</w:t>
-                            </w:r>
-                            <w:r>
-                              <w:rPr>
-                                <w:sz w:val="16"/>
-                                <w:szCs w:val="16"/>
-                              </w:rPr>
-                              <w:t xml:space="preserve"> variables using scale functions.</w:t>
-                            </w:r>
-                            <w:r>
-                              <w:rPr>
-                                <w:sz w:val="16"/>
-                                <w:szCs w:val="16"/>
-                              </w:rPr>
-                              <w:t xml:space="preserve"> </w:t>
+                              <w:t>Analyze and visualize dataset variables using statistical techniques</w:t>
                             </w:r>
                           </w:p>
                           <w:p>
@@ -5270,28 +5116,7 @@
                                 <w:sz w:val="16"/>
                                 <w:szCs w:val="16"/>
                               </w:rPr>
-                              <w:t>I</w:t>
-                            </w:r>
-                            <w:r>
-                              <w:rPr>
-                                <w:sz w:val="16"/>
-                                <w:szCs w:val="16"/>
-                              </w:rPr>
-                              <w:t>mpute missing values</w:t>
-                            </w:r>
-                            <w:r>
-                              <w:rPr>
-                                <w:sz w:val="16"/>
-                                <w:szCs w:val="16"/>
-                              </w:rPr>
-                              <w:t xml:space="preserve"> and T</w:t>
-                            </w:r>
-                            <w:r>
-                              <w:rPr>
-                                <w:sz w:val="16"/>
-                                <w:szCs w:val="16"/>
-                              </w:rPr>
-                              <w:t>reat outliers.</w:t>
+                              <w:t>Find missing values.</w:t>
                             </w:r>
                           </w:p>
                           <w:p>
@@ -5311,14 +5136,14 @@
                                 <w:sz w:val="16"/>
                                 <w:szCs w:val="16"/>
                               </w:rPr>
-                              <w:t>Remove</w:t>
+                              <w:t>Find dependencies</w:t>
                             </w:r>
                             <w:r>
                               <w:rPr>
                                 <w:sz w:val="16"/>
                                 <w:szCs w:val="16"/>
                               </w:rPr>
-                              <w:t xml:space="preserve"> variable dependencies. </w:t>
+                              <w:t>.</w:t>
                             </w:r>
                           </w:p>
                         </w:txbxContent>
@@ -5343,7 +5168,7 @@
           </mc:Choice>
           <mc:Fallback>
             <w:pict>
-              <v:rect w14:anchorId="79185FBF" id="Rectangle 23" o:spid="_x0000_s1030" style="position:absolute;margin-left:199.1pt;margin-top:25.4pt;width:306.8pt;height:45.05pt;z-index:251687936;visibility:visible;mso-wrap-style:square;mso-width-percent:0;mso-height-percent:0;mso-wrap-distance-left:9pt;mso-wrap-distance-top:0;mso-wrap-distance-right:9pt;mso-wrap-distance-bottom:0;mso-position-horizontal:absolute;mso-position-horizontal-relative:text;mso-position-vertical:absolute;mso-position-vertical-relative:text;mso-width-percent:0;mso-height-percent:0;mso-width-relative:margin;mso-height-relative:margin;v-text-anchor:middle" o:gfxdata="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" fillcolor="white [3201]" strokecolor="black [3200]" strokeweight="1pt">
+              <v:rect w14:anchorId="79185FBF" id="Rectangle 23" o:spid="_x0000_s1031" style="position:absolute;margin-left:199.1pt;margin-top:25.4pt;width:306.8pt;height:45.05pt;z-index:251687936;visibility:visible;mso-wrap-style:square;mso-width-percent:0;mso-height-percent:0;mso-wrap-distance-left:9pt;mso-wrap-distance-top:0;mso-wrap-distance-right:9pt;mso-wrap-distance-bottom:0;mso-position-horizontal:absolute;mso-position-horizontal-relative:text;mso-position-vertical:absolute;mso-position-vertical-relative:text;mso-width-percent:0;mso-height-percent:0;mso-width-relative:margin;mso-height-relative:margin;v-text-anchor:middle" o:gfxdata="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" fillcolor="white [3201]" strokecolor="black [3200]" strokeweight="1pt">
                 <v:textbox>
                   <w:txbxContent>
                     <w:p>
@@ -5363,28 +5188,7 @@
                           <w:sz w:val="16"/>
                           <w:szCs w:val="16"/>
                         </w:rPr>
-                        <w:t xml:space="preserve">Standardize </w:t>
-                      </w:r>
-                      <w:r>
-                        <w:rPr>
-                          <w:sz w:val="16"/>
-                          <w:szCs w:val="16"/>
-                        </w:rPr>
-                        <w:t>numerical</w:t>
-                      </w:r>
-                      <w:r>
-                        <w:rPr>
-                          <w:sz w:val="16"/>
-                          <w:szCs w:val="16"/>
-                        </w:rPr>
-                        <w:t xml:space="preserve"> variables using scale functions.</w:t>
-                      </w:r>
-                      <w:r>
-                        <w:rPr>
-                          <w:sz w:val="16"/>
-                          <w:szCs w:val="16"/>
-                        </w:rPr>
-                        <w:t xml:space="preserve"> </w:t>
+                        <w:t>Analyze and visualize dataset variables using statistical techniques</w:t>
                       </w:r>
                     </w:p>
                     <w:p>
@@ -5404,28 +5208,7 @@
                           <w:sz w:val="16"/>
                           <w:szCs w:val="16"/>
                         </w:rPr>
-                        <w:t>I</w:t>
-                      </w:r>
-                      <w:r>
-                        <w:rPr>
-                          <w:sz w:val="16"/>
-                          <w:szCs w:val="16"/>
-                        </w:rPr>
-                        <w:t>mpute missing values</w:t>
-                      </w:r>
-                      <w:r>
-                        <w:rPr>
-                          <w:sz w:val="16"/>
-                          <w:szCs w:val="16"/>
-                        </w:rPr>
-                        <w:t xml:space="preserve"> and T</w:t>
-                      </w:r>
-                      <w:r>
-                        <w:rPr>
-                          <w:sz w:val="16"/>
-                          <w:szCs w:val="16"/>
-                        </w:rPr>
-                        <w:t>reat outliers.</w:t>
+                        <w:t>Find missing values.</w:t>
                       </w:r>
                     </w:p>
                     <w:p>
@@ -5445,121 +5228,19 @@
                           <w:sz w:val="16"/>
                           <w:szCs w:val="16"/>
                         </w:rPr>
-                        <w:t>Remove</w:t>
+                        <w:t>Find dependencies</w:t>
                       </w:r>
                       <w:r>
                         <w:rPr>
                           <w:sz w:val="16"/>
                           <w:szCs w:val="16"/>
                         </w:rPr>
-                        <w:t xml:space="preserve"> variable dependencies. </w:t>
+                        <w:t>.</w:t>
                       </w:r>
                     </w:p>
                   </w:txbxContent>
                 </v:textbox>
               </v:rect>
-            </w:pict>
-          </mc:Fallback>
-        </mc:AlternateContent>
-      </w:r>
-      <w:r>
-        <w:rPr>
-          <w:rFonts w:cs="Arial"/>
-          <w:b w:val="0"/>
-          <w:bCs/>
-          <w:noProof/>
-          <w:szCs w:val="22"/>
-        </w:rPr>
-        <mc:AlternateContent>
-          <mc:Choice Requires="wps">
-            <w:drawing>
-              <wp:anchor distT="0" distB="0" distL="114300" distR="114300" simplePos="0" relativeHeight="251663360" behindDoc="0" locked="0" layoutInCell="1" allowOverlap="1" wp14:anchorId="04D38169" wp14:editId="2E8A4833">
-                <wp:simplePos x="0" y="0"/>
-                <wp:positionH relativeFrom="margin">
-                  <wp:posOffset>596348</wp:posOffset>
-                </wp:positionH>
-                <wp:positionV relativeFrom="paragraph">
-                  <wp:posOffset>312282</wp:posOffset>
-                </wp:positionV>
-                <wp:extent cx="1884459" cy="643890"/>
-                <wp:effectExtent l="0" t="0" r="20955" b="22860"/>
-                <wp:wrapNone/>
-                <wp:docPr id="5" name="Rectangle: Rounded Corners 5"/>
-                <wp:cNvGraphicFramePr/>
-                <a:graphic xmlns:a="http://schemas.openxmlformats.org/drawingml/2006/main">
-                  <a:graphicData uri="http://schemas.microsoft.com/office/word/2010/wordprocessingShape">
-                    <wps:wsp>
-                      <wps:cNvSpPr/>
-                      <wps:spPr>
-                        <a:xfrm>
-                          <a:off x="0" y="0"/>
-                          <a:ext cx="1884459" cy="643890"/>
-                        </a:xfrm>
-                        <a:prstGeom prst="roundRect">
-                          <a:avLst/>
-                        </a:prstGeom>
-                      </wps:spPr>
-                      <wps:style>
-                        <a:lnRef idx="2">
-                          <a:schemeClr val="accent1">
-                            <a:shade val="50000"/>
-                          </a:schemeClr>
-                        </a:lnRef>
-                        <a:fillRef idx="1">
-                          <a:schemeClr val="accent1"/>
-                        </a:fillRef>
-                        <a:effectRef idx="0">
-                          <a:schemeClr val="accent1"/>
-                        </a:effectRef>
-                        <a:fontRef idx="minor">
-                          <a:schemeClr val="lt1"/>
-                        </a:fontRef>
-                      </wps:style>
-                      <wps:txbx>
-                        <w:txbxContent>
-                          <w:p>
-                            <w:pPr>
-                              <w:jc w:val="center"/>
-                            </w:pPr>
-                            <w:r>
-                              <w:t>3. Data Manipulation/ Pre processing</w:t>
-                            </w:r>
-                          </w:p>
-                        </w:txbxContent>
-                      </wps:txbx>
-                      <wps:bodyPr rot="0" spcFirstLastPara="0" vertOverflow="overflow" horzOverflow="overflow" vert="horz" wrap="square" lIns="91440" tIns="45720" rIns="91440" bIns="45720" numCol="1" spcCol="0" rtlCol="0" fromWordArt="0" anchor="ctr" anchorCtr="0" forceAA="0" compatLnSpc="1">
-                        <a:prstTxWarp prst="textNoShape">
-                          <a:avLst/>
-                        </a:prstTxWarp>
-                        <a:noAutofit/>
-                      </wps:bodyPr>
-                    </wps:wsp>
-                  </a:graphicData>
-                </a:graphic>
-                <wp14:sizeRelH relativeFrom="margin">
-                  <wp14:pctWidth>0</wp14:pctWidth>
-                </wp14:sizeRelH>
-              </wp:anchor>
-            </w:drawing>
-          </mc:Choice>
-          <mc:Fallback>
-            <w:pict>
-              <v:roundrect w14:anchorId="04D38169" id="Rectangle: Rounded Corners 5" o:spid="_x0000_s1031" style="position:absolute;margin-left:46.95pt;margin-top:24.6pt;width:148.4pt;height:50.7pt;z-index:251663360;visibility:visible;mso-wrap-style:square;mso-width-percent:0;mso-wrap-distance-left:9pt;mso-wrap-distance-top:0;mso-wrap-distance-right:9pt;mso-wrap-distance-bottom:0;mso-position-horizontal:absolute;mso-position-horizontal-relative:margin;mso-position-vertical:absolute;mso-position-vertical-relative:text;mso-width-percent:0;mso-width-relative:margin;v-text-anchor:middle" arcsize="10923f" o:gfxdata="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" fillcolor="#004c9b [3204]" strokecolor="#00254d [1604]" strokeweight="1pt">
-                <v:stroke joinstyle="miter"/>
-                <v:textbox>
-                  <w:txbxContent>
-                    <w:p>
-                      <w:pPr>
-                        <w:jc w:val="center"/>
-                      </w:pPr>
-                      <w:r>
-                        <w:t>3. Data Manipulation/ Pre processing</w:t>
-                      </w:r>
-                    </w:p>
-                  </w:txbxContent>
-                </v:textbox>
-                <w10:wrap anchorx="margin"/>
-              </v:roundrect>
             </w:pict>
           </mc:Fallback>
         </mc:AlternateContent>
@@ -5739,7 +5420,14 @@
                                 <w:sz w:val="16"/>
                                 <w:szCs w:val="16"/>
                               </w:rPr>
-                              <w:t xml:space="preserve">Split dataset into train-test sets. </w:t>
+                              <w:t xml:space="preserve">Apply Random under sampling and </w:t>
+                            </w:r>
+                            <w:r>
+                              <w:rPr>
+                                <w:sz w:val="16"/>
+                                <w:szCs w:val="16"/>
+                              </w:rPr>
+                              <w:t>SMOTE oversampling to treat class imbalance.</w:t>
                             </w:r>
                           </w:p>
                           <w:p>
@@ -5759,55 +5447,7 @@
                                 <w:sz w:val="16"/>
                                 <w:szCs w:val="16"/>
                               </w:rPr>
-                              <w:t xml:space="preserve">Build </w:t>
-                            </w:r>
-                            <w:r>
-                              <w:rPr>
-                                <w:sz w:val="16"/>
-                                <w:szCs w:val="16"/>
-                              </w:rPr>
-                              <w:t>Regression</w:t>
-                            </w:r>
-                            <w:r>
-                              <w:rPr>
-                                <w:sz w:val="16"/>
-                                <w:szCs w:val="16"/>
-                              </w:rPr>
-                              <w:t xml:space="preserve"> model</w:t>
-                            </w:r>
-                            <w:r>
-                              <w:rPr>
-                                <w:sz w:val="16"/>
-                                <w:szCs w:val="16"/>
-                              </w:rPr>
-                              <w:t xml:space="preserve"> using training set</w:t>
-                            </w:r>
-                          </w:p>
-                          <w:p>
-                            <w:pPr>
-                              <w:pStyle w:val="ListParagraph"/>
-                              <w:numPr>
-                                <w:ilvl w:val="1"/>
-                                <w:numId w:val="29"/>
-                              </w:numPr>
-                              <w:rPr>
-                                <w:sz w:val="16"/>
-                                <w:szCs w:val="16"/>
-                              </w:rPr>
-                            </w:pPr>
-                            <w:r>
-                              <w:rPr>
-                                <w:sz w:val="16"/>
-                                <w:szCs w:val="16"/>
-                              </w:rPr>
-                              <w:t>Build Random forest classifier</w:t>
-                            </w:r>
-                            <w:r>
-                              <w:rPr>
-                                <w:sz w:val="16"/>
-                                <w:szCs w:val="16"/>
-                              </w:rPr>
-                              <w:t xml:space="preserve"> model using the same training set.</w:t>
+                              <w:t>Re-train the models and compare results to original</w:t>
                             </w:r>
                           </w:p>
                         </w:txbxContent>
@@ -5852,7 +5492,14 @@
                           <w:sz w:val="16"/>
                           <w:szCs w:val="16"/>
                         </w:rPr>
-                        <w:t xml:space="preserve">Split dataset into train-test sets. </w:t>
+                        <w:t xml:space="preserve">Apply Random under sampling and </w:t>
+                      </w:r>
+                      <w:r>
+                        <w:rPr>
+                          <w:sz w:val="16"/>
+                          <w:szCs w:val="16"/>
+                        </w:rPr>
+                        <w:t>SMOTE oversampling to treat class imbalance.</w:t>
                       </w:r>
                     </w:p>
                     <w:p>
@@ -5872,55 +5519,7 @@
                           <w:sz w:val="16"/>
                           <w:szCs w:val="16"/>
                         </w:rPr>
-                        <w:t xml:space="preserve">Build </w:t>
-                      </w:r>
-                      <w:r>
-                        <w:rPr>
-                          <w:sz w:val="16"/>
-                          <w:szCs w:val="16"/>
-                        </w:rPr>
-                        <w:t>Regression</w:t>
-                      </w:r>
-                      <w:r>
-                        <w:rPr>
-                          <w:sz w:val="16"/>
-                          <w:szCs w:val="16"/>
-                        </w:rPr>
-                        <w:t xml:space="preserve"> model</w:t>
-                      </w:r>
-                      <w:r>
-                        <w:rPr>
-                          <w:sz w:val="16"/>
-                          <w:szCs w:val="16"/>
-                        </w:rPr>
-                        <w:t xml:space="preserve"> using training set</w:t>
-                      </w:r>
-                    </w:p>
-                    <w:p>
-                      <w:pPr>
-                        <w:pStyle w:val="ListParagraph"/>
-                        <w:numPr>
-                          <w:ilvl w:val="1"/>
-                          <w:numId w:val="29"/>
-                        </w:numPr>
-                        <w:rPr>
-                          <w:sz w:val="16"/>
-                          <w:szCs w:val="16"/>
-                        </w:rPr>
-                      </w:pPr>
-                      <w:r>
-                        <w:rPr>
-                          <w:sz w:val="16"/>
-                          <w:szCs w:val="16"/>
-                        </w:rPr>
-                        <w:t>Build Random forest classifier</w:t>
-                      </w:r>
-                      <w:r>
-                        <w:rPr>
-                          <w:sz w:val="16"/>
-                          <w:szCs w:val="16"/>
-                        </w:rPr>
-                        <w:t xml:space="preserve"> model using the same training set.</w:t>
+                        <w:t>Re-train the models and compare results to original</w:t>
                       </w:r>
                     </w:p>
                   </w:txbxContent>
@@ -5990,8 +5589,19 @@
                               <w:jc w:val="center"/>
                             </w:pPr>
                             <w:r>
-                              <w:t>4. Data Modeling</w:t>
+                              <w:t xml:space="preserve"> 4</w:t>
                             </w:r>
+                            <w:r>
+                              <w:t>. Treat Class Imbalance</w:t>
+                            </w:r>
+                            <w:r>
+                              <w:t xml:space="preserve"> </w:t>
+                            </w:r>
+                          </w:p>
+                          <w:p>
+                            <w:pPr>
+                              <w:jc w:val="center"/>
+                            </w:pPr>
                           </w:p>
                         </w:txbxContent>
                       </wps:txbx>
@@ -6021,8 +5631,19 @@
                         <w:jc w:val="center"/>
                       </w:pPr>
                       <w:r>
-                        <w:t>4. Data Modeling</w:t>
+                        <w:t xml:space="preserve"> 4</w:t>
                       </w:r>
+                      <w:r>
+                        <w:t>. Treat Class Imbalance</w:t>
+                      </w:r>
+                      <w:r>
+                        <w:t xml:space="preserve"> </w:t>
+                      </w:r>
+                    </w:p>
+                    <w:p>
+                      <w:pPr>
+                        <w:jc w:val="center"/>
+                      </w:pPr>
                     </w:p>
                   </w:txbxContent>
                 </v:textbox>
@@ -6166,6 +5787,598 @@
                         <a:xfrm>
                           <a:off x="0" y="0"/>
                           <a:ext cx="3419061" cy="572494"/>
+                        </a:xfrm>
+                        <a:prstGeom prst="rect">
+                          <a:avLst/>
+                        </a:prstGeom>
+                      </wps:spPr>
+                      <wps:style>
+                        <a:lnRef idx="2">
+                          <a:schemeClr val="dk1"/>
+                        </a:lnRef>
+                        <a:fillRef idx="1">
+                          <a:schemeClr val="lt1"/>
+                        </a:fillRef>
+                        <a:effectRef idx="0">
+                          <a:schemeClr val="dk1"/>
+                        </a:effectRef>
+                        <a:fontRef idx="minor">
+                          <a:schemeClr val="dk1"/>
+                        </a:fontRef>
+                      </wps:style>
+                      <wps:txbx>
+                        <w:txbxContent>
+                          <w:p>
+                            <w:pPr>
+                              <w:pStyle w:val="ListParagraph"/>
+                              <w:numPr>
+                                <w:ilvl w:val="1"/>
+                                <w:numId w:val="29"/>
+                              </w:numPr>
+                              <w:rPr>
+                                <w:sz w:val="16"/>
+                                <w:szCs w:val="16"/>
+                              </w:rPr>
+                            </w:pPr>
+                            <w:r>
+                              <w:rPr>
+                                <w:sz w:val="16"/>
+                                <w:szCs w:val="16"/>
+                              </w:rPr>
+                              <w:t xml:space="preserve">Split dataset into train-test sets. </w:t>
+                            </w:r>
+                          </w:p>
+                          <w:p>
+                            <w:pPr>
+                              <w:pStyle w:val="ListParagraph"/>
+                              <w:numPr>
+                                <w:ilvl w:val="1"/>
+                                <w:numId w:val="29"/>
+                              </w:numPr>
+                              <w:rPr>
+                                <w:sz w:val="16"/>
+                                <w:szCs w:val="16"/>
+                              </w:rPr>
+                            </w:pPr>
+                            <w:r>
+                              <w:rPr>
+                                <w:sz w:val="16"/>
+                                <w:szCs w:val="16"/>
+                              </w:rPr>
+                              <w:t>Build Regression model</w:t>
+                            </w:r>
+                            <w:r>
+                              <w:rPr>
+                                <w:sz w:val="16"/>
+                                <w:szCs w:val="16"/>
+                              </w:rPr>
+                              <w:t xml:space="preserve"> using training set</w:t>
+                            </w:r>
+                          </w:p>
+                          <w:p>
+                            <w:pPr>
+                              <w:pStyle w:val="ListParagraph"/>
+                              <w:numPr>
+                                <w:ilvl w:val="1"/>
+                                <w:numId w:val="29"/>
+                              </w:numPr>
+                              <w:rPr>
+                                <w:sz w:val="16"/>
+                                <w:szCs w:val="16"/>
+                              </w:rPr>
+                            </w:pPr>
+                            <w:r>
+                              <w:rPr>
+                                <w:sz w:val="16"/>
+                                <w:szCs w:val="16"/>
+                              </w:rPr>
+                              <w:t>Build Random forest classifier</w:t>
+                            </w:r>
+                            <w:r>
+                              <w:rPr>
+                                <w:sz w:val="16"/>
+                                <w:szCs w:val="16"/>
+                              </w:rPr>
+                              <w:t xml:space="preserve"> model using the same training set.</w:t>
+                            </w:r>
+                          </w:p>
+                          <w:p>
+                            <w:pPr>
+                              <w:pStyle w:val="ListParagraph"/>
+                              <w:numPr>
+                                <w:ilvl w:val="1"/>
+                                <w:numId w:val="29"/>
+                              </w:numPr>
+                              <w:rPr>
+                                <w:sz w:val="16"/>
+                                <w:szCs w:val="16"/>
+                              </w:rPr>
+                            </w:pPr>
+                            <w:r>
+                              <w:rPr>
+                                <w:sz w:val="16"/>
+                                <w:szCs w:val="16"/>
+                              </w:rPr>
+                              <w:t>Use model to predict values for test set.</w:t>
+                            </w:r>
+                          </w:p>
+                          <w:p>
+                            <w:pPr>
+                              <w:pStyle w:val="ListParagraph"/>
+                              <w:numPr>
+                                <w:ilvl w:val="1"/>
+                                <w:numId w:val="29"/>
+                              </w:numPr>
+                              <w:rPr>
+                                <w:sz w:val="16"/>
+                                <w:szCs w:val="16"/>
+                              </w:rPr>
+                            </w:pPr>
+                            <w:r>
+                              <w:rPr>
+                                <w:sz w:val="16"/>
+                                <w:szCs w:val="16"/>
+                              </w:rPr>
+                              <w:t xml:space="preserve">Calculate confusion matrix and evaluate </w:t>
+                            </w:r>
+                            <w:r>
+                              <w:rPr>
+                                <w:sz w:val="16"/>
+                                <w:szCs w:val="16"/>
+                              </w:rPr>
+                              <w:t xml:space="preserve">model </w:t>
+                            </w:r>
+                            <w:r>
+                              <w:rPr>
+                                <w:sz w:val="16"/>
+                                <w:szCs w:val="16"/>
+                              </w:rPr>
+                              <w:t>performance</w:t>
+                            </w:r>
+                            <w:r>
+                              <w:rPr>
+                                <w:sz w:val="16"/>
+                                <w:szCs w:val="16"/>
+                              </w:rPr>
+                              <w:t xml:space="preserve"> based on </w:t>
+                            </w:r>
+                            <w:r>
+                              <w:rPr>
+                                <w:sz w:val="16"/>
+                                <w:szCs w:val="16"/>
+                              </w:rPr>
+                              <w:t>Accuracy, sensitivity (recall), specificity and precision.</w:t>
+                            </w:r>
+                          </w:p>
+                          <w:p>
+                            <w:pPr>
+                              <w:pStyle w:val="ListParagraph"/>
+                              <w:ind w:left="360"/>
+                              <w:rPr>
+                                <w:sz w:val="16"/>
+                                <w:szCs w:val="16"/>
+                              </w:rPr>
+                            </w:pPr>
+                          </w:p>
+                        </w:txbxContent>
+                      </wps:txbx>
+                      <wps:bodyPr rot="0" spcFirstLastPara="0" vertOverflow="overflow" horzOverflow="overflow" vert="horz" wrap="square" lIns="91440" tIns="45720" rIns="91440" bIns="45720" numCol="1" spcCol="0" rtlCol="0" fromWordArt="0" anchor="ctr" anchorCtr="0" forceAA="0" compatLnSpc="1">
+                        <a:prstTxWarp prst="textNoShape">
+                          <a:avLst/>
+                        </a:prstTxWarp>
+                        <a:noAutofit/>
+                      </wps:bodyPr>
+                    </wps:wsp>
+                  </a:graphicData>
+                </a:graphic>
+                <wp14:sizeRelH relativeFrom="margin">
+                  <wp14:pctWidth>0</wp14:pctWidth>
+                </wp14:sizeRelH>
+                <wp14:sizeRelV relativeFrom="margin">
+                  <wp14:pctHeight>0</wp14:pctHeight>
+                </wp14:sizeRelV>
+              </wp:anchor>
+            </w:drawing>
+          </mc:Choice>
+          <mc:Fallback>
+            <w:pict>
+              <v:rect w14:anchorId="28143748" id="Rectangle 24" o:spid="_x0000_s1034" style="position:absolute;margin-left:241.65pt;margin-top:7pt;width:269.2pt;height:45.1pt;z-index:251689984;visibility:visible;mso-wrap-style:square;mso-width-percent:0;mso-height-percent:0;mso-wrap-distance-left:9pt;mso-wrap-distance-top:0;mso-wrap-distance-right:9pt;mso-wrap-distance-bottom:0;mso-position-horizontal:absolute;mso-position-horizontal-relative:text;mso-position-vertical:absolute;mso-position-vertical-relative:text;mso-width-percent:0;mso-height-percent:0;mso-width-relative:margin;mso-height-relative:margin;v-text-anchor:middle" o:gfxdata="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" fillcolor="white [3201]" strokecolor="black [3200]" strokeweight="1pt">
+                <v:textbox>
+                  <w:txbxContent>
+                    <w:p>
+                      <w:pPr>
+                        <w:pStyle w:val="ListParagraph"/>
+                        <w:numPr>
+                          <w:ilvl w:val="1"/>
+                          <w:numId w:val="29"/>
+                        </w:numPr>
+                        <w:rPr>
+                          <w:sz w:val="16"/>
+                          <w:szCs w:val="16"/>
+                        </w:rPr>
+                      </w:pPr>
+                      <w:r>
+                        <w:rPr>
+                          <w:sz w:val="16"/>
+                          <w:szCs w:val="16"/>
+                        </w:rPr>
+                        <w:t xml:space="preserve">Split dataset into train-test sets. </w:t>
+                      </w:r>
+                    </w:p>
+                    <w:p>
+                      <w:pPr>
+                        <w:pStyle w:val="ListParagraph"/>
+                        <w:numPr>
+                          <w:ilvl w:val="1"/>
+                          <w:numId w:val="29"/>
+                        </w:numPr>
+                        <w:rPr>
+                          <w:sz w:val="16"/>
+                          <w:szCs w:val="16"/>
+                        </w:rPr>
+                      </w:pPr>
+                      <w:r>
+                        <w:rPr>
+                          <w:sz w:val="16"/>
+                          <w:szCs w:val="16"/>
+                        </w:rPr>
+                        <w:t>Build Regression model</w:t>
+                      </w:r>
+                      <w:r>
+                        <w:rPr>
+                          <w:sz w:val="16"/>
+                          <w:szCs w:val="16"/>
+                        </w:rPr>
+                        <w:t xml:space="preserve"> using training set</w:t>
+                      </w:r>
+                    </w:p>
+                    <w:p>
+                      <w:pPr>
+                        <w:pStyle w:val="ListParagraph"/>
+                        <w:numPr>
+                          <w:ilvl w:val="1"/>
+                          <w:numId w:val="29"/>
+                        </w:numPr>
+                        <w:rPr>
+                          <w:sz w:val="16"/>
+                          <w:szCs w:val="16"/>
+                        </w:rPr>
+                      </w:pPr>
+                      <w:r>
+                        <w:rPr>
+                          <w:sz w:val="16"/>
+                          <w:szCs w:val="16"/>
+                        </w:rPr>
+                        <w:t>Build Random forest classifier</w:t>
+                      </w:r>
+                      <w:r>
+                        <w:rPr>
+                          <w:sz w:val="16"/>
+                          <w:szCs w:val="16"/>
+                        </w:rPr>
+                        <w:t xml:space="preserve"> model using the same training set.</w:t>
+                      </w:r>
+                    </w:p>
+                    <w:p>
+                      <w:pPr>
+                        <w:pStyle w:val="ListParagraph"/>
+                        <w:numPr>
+                          <w:ilvl w:val="1"/>
+                          <w:numId w:val="29"/>
+                        </w:numPr>
+                        <w:rPr>
+                          <w:sz w:val="16"/>
+                          <w:szCs w:val="16"/>
+                        </w:rPr>
+                      </w:pPr>
+                      <w:r>
+                        <w:rPr>
+                          <w:sz w:val="16"/>
+                          <w:szCs w:val="16"/>
+                        </w:rPr>
+                        <w:t>Use model to predict values for test set.</w:t>
+                      </w:r>
+                    </w:p>
+                    <w:p>
+                      <w:pPr>
+                        <w:pStyle w:val="ListParagraph"/>
+                        <w:numPr>
+                          <w:ilvl w:val="1"/>
+                          <w:numId w:val="29"/>
+                        </w:numPr>
+                        <w:rPr>
+                          <w:sz w:val="16"/>
+                          <w:szCs w:val="16"/>
+                        </w:rPr>
+                      </w:pPr>
+                      <w:r>
+                        <w:rPr>
+                          <w:sz w:val="16"/>
+                          <w:szCs w:val="16"/>
+                        </w:rPr>
+                        <w:t xml:space="preserve">Calculate confusion matrix and evaluate </w:t>
+                      </w:r>
+                      <w:r>
+                        <w:rPr>
+                          <w:sz w:val="16"/>
+                          <w:szCs w:val="16"/>
+                        </w:rPr>
+                        <w:t xml:space="preserve">model </w:t>
+                      </w:r>
+                      <w:r>
+                        <w:rPr>
+                          <w:sz w:val="16"/>
+                          <w:szCs w:val="16"/>
+                        </w:rPr>
+                        <w:t>performance</w:t>
+                      </w:r>
+                      <w:r>
+                        <w:rPr>
+                          <w:sz w:val="16"/>
+                          <w:szCs w:val="16"/>
+                        </w:rPr>
+                        <w:t xml:space="preserve"> based on </w:t>
+                      </w:r>
+                      <w:r>
+                        <w:rPr>
+                          <w:sz w:val="16"/>
+                          <w:szCs w:val="16"/>
+                        </w:rPr>
+                        <w:t>Accuracy, sensitivity (recall), specificity and precision.</w:t>
+                      </w:r>
+                    </w:p>
+                    <w:p>
+                      <w:pPr>
+                        <w:pStyle w:val="ListParagraph"/>
+                        <w:ind w:left="360"/>
+                        <w:rPr>
+                          <w:sz w:val="16"/>
+                          <w:szCs w:val="16"/>
+                        </w:rPr>
+                      </w:pPr>
+                    </w:p>
+                  </w:txbxContent>
+                </v:textbox>
+              </v:rect>
+            </w:pict>
+          </mc:Fallback>
+        </mc:AlternateContent>
+      </w:r>
+      <w:r>
+        <w:rPr>
+          <w:rFonts w:cs="Arial"/>
+          <w:b/>
+          <w:bCs/>
+          <w:noProof/>
+          <w:szCs w:val="22"/>
+        </w:rPr>
+        <mc:AlternateContent>
+          <mc:Choice Requires="wps">
+            <w:drawing>
+              <wp:anchor distT="0" distB="0" distL="114300" distR="114300" simplePos="0" relativeHeight="251667456" behindDoc="0" locked="0" layoutInCell="1" allowOverlap="1" wp14:anchorId="62891920" wp14:editId="6FF3B4E2">
+                <wp:simplePos x="0" y="0"/>
+                <wp:positionH relativeFrom="margin">
+                  <wp:posOffset>1184744</wp:posOffset>
+                </wp:positionH>
+                <wp:positionV relativeFrom="paragraph">
+                  <wp:posOffset>54085</wp:posOffset>
+                </wp:positionV>
+                <wp:extent cx="1844703" cy="644056"/>
+                <wp:effectExtent l="0" t="0" r="22225" b="22860"/>
+                <wp:wrapNone/>
+                <wp:docPr id="7" name="Rectangle: Rounded Corners 7"/>
+                <wp:cNvGraphicFramePr/>
+                <a:graphic xmlns:a="http://schemas.openxmlformats.org/drawingml/2006/main">
+                  <a:graphicData uri="http://schemas.microsoft.com/office/word/2010/wordprocessingShape">
+                    <wps:wsp>
+                      <wps:cNvSpPr/>
+                      <wps:spPr>
+                        <a:xfrm>
+                          <a:off x="0" y="0"/>
+                          <a:ext cx="1844703" cy="644056"/>
+                        </a:xfrm>
+                        <a:prstGeom prst="roundRect">
+                          <a:avLst/>
+                        </a:prstGeom>
+                      </wps:spPr>
+                      <wps:style>
+                        <a:lnRef idx="2">
+                          <a:schemeClr val="accent1">
+                            <a:shade val="50000"/>
+                          </a:schemeClr>
+                        </a:lnRef>
+                        <a:fillRef idx="1">
+                          <a:schemeClr val="accent1"/>
+                        </a:fillRef>
+                        <a:effectRef idx="0">
+                          <a:schemeClr val="accent1"/>
+                        </a:effectRef>
+                        <a:fontRef idx="minor">
+                          <a:schemeClr val="lt1"/>
+                        </a:fontRef>
+                      </wps:style>
+                      <wps:txbx>
+                        <w:txbxContent>
+                          <w:p>
+                            <w:pPr>
+                              <w:jc w:val="center"/>
+                            </w:pPr>
+                            <w:r>
+                              <w:t>5.</w:t>
+                            </w:r>
+                            <w:r>
+                              <w:t xml:space="preserve"> Data Modeling</w:t>
+                            </w:r>
+                          </w:p>
+                        </w:txbxContent>
+                      </wps:txbx>
+                      <wps:bodyPr rot="0" spcFirstLastPara="0" vertOverflow="overflow" horzOverflow="overflow" vert="horz" wrap="square" lIns="91440" tIns="45720" rIns="91440" bIns="45720" numCol="1" spcCol="0" rtlCol="0" fromWordArt="0" anchor="ctr" anchorCtr="0" forceAA="0" compatLnSpc="1">
+                        <a:prstTxWarp prst="textNoShape">
+                          <a:avLst/>
+                        </a:prstTxWarp>
+                        <a:noAutofit/>
+                      </wps:bodyPr>
+                    </wps:wsp>
+                  </a:graphicData>
+                </a:graphic>
+                <wp14:sizeRelH relativeFrom="margin">
+                  <wp14:pctWidth>0</wp14:pctWidth>
+                </wp14:sizeRelH>
+              </wp:anchor>
+            </w:drawing>
+          </mc:Choice>
+          <mc:Fallback>
+            <w:pict>
+              <v:roundrect w14:anchorId="62891920" id="Rectangle: Rounded Corners 7" o:spid="_x0000_s1035" style="position:absolute;margin-left:93.3pt;margin-top:4.25pt;width:145.25pt;height:50.7pt;z-index:251667456;visibility:visible;mso-wrap-style:square;mso-width-percent:0;mso-wrap-distance-left:9pt;mso-wrap-distance-top:0;mso-wrap-distance-right:9pt;mso-wrap-distance-bottom:0;mso-position-horizontal:absolute;mso-position-horizontal-relative:margin;mso-position-vertical:absolute;mso-position-vertical-relative:text;mso-width-percent:0;mso-width-relative:margin;v-text-anchor:middle" arcsize="10923f" o:gfxdata="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" fillcolor="#004c9b [3204]" strokecolor="#00254d [1604]" strokeweight="1pt">
+                <v:stroke joinstyle="miter"/>
+                <v:textbox>
+                  <w:txbxContent>
+                    <w:p>
+                      <w:pPr>
+                        <w:jc w:val="center"/>
+                      </w:pPr>
+                      <w:r>
+                        <w:t>5.</w:t>
+                      </w:r>
+                      <w:r>
+                        <w:t xml:space="preserve"> Data Modeling</w:t>
+                      </w:r>
+                    </w:p>
+                  </w:txbxContent>
+                </v:textbox>
+                <w10:wrap anchorx="margin"/>
+              </v:roundrect>
+            </w:pict>
+          </mc:Fallback>
+        </mc:AlternateContent>
+      </w:r>
+      <w:r>
+        <w:rPr>
+          <w:rFonts w:cs="Arial"/>
+          <w:noProof/>
+          <w:color w:val="2E2E2E"/>
+          <w:szCs w:val="22"/>
+        </w:rPr>
+        <mc:AlternateContent>
+          <mc:Choice Requires="wps">
+            <w:drawing>
+              <wp:anchor distT="0" distB="0" distL="114300" distR="114300" simplePos="0" relativeHeight="251680768" behindDoc="0" locked="0" layoutInCell="1" allowOverlap="1" wp14:anchorId="1C4E5410" wp14:editId="3CDE42DA">
+                <wp:simplePos x="0" y="0"/>
+                <wp:positionH relativeFrom="margin">
+                  <wp:posOffset>891871</wp:posOffset>
+                </wp:positionH>
+                <wp:positionV relativeFrom="paragraph">
+                  <wp:posOffset>39177</wp:posOffset>
+                </wp:positionV>
+                <wp:extent cx="264988" cy="445273"/>
+                <wp:effectExtent l="0" t="0" r="40005" b="31115"/>
+                <wp:wrapNone/>
+                <wp:docPr id="15" name="Arrow: Bent 15"/>
+                <wp:cNvGraphicFramePr/>
+                <a:graphic xmlns:a="http://schemas.openxmlformats.org/drawingml/2006/main">
+                  <a:graphicData uri="http://schemas.microsoft.com/office/word/2010/wordprocessingShape">
+                    <wps:wsp>
+                      <wps:cNvSpPr/>
+                      <wps:spPr>
+                        <a:xfrm rot="10800000" flipH="1">
+                          <a:off x="0" y="0"/>
+                          <a:ext cx="264988" cy="445273"/>
+                        </a:xfrm>
+                        <a:prstGeom prst="bentArrow">
+                          <a:avLst/>
+                        </a:prstGeom>
+                      </wps:spPr>
+                      <wps:style>
+                        <a:lnRef idx="2">
+                          <a:schemeClr val="accent3">
+                            <a:shade val="50000"/>
+                          </a:schemeClr>
+                        </a:lnRef>
+                        <a:fillRef idx="1">
+                          <a:schemeClr val="accent3"/>
+                        </a:fillRef>
+                        <a:effectRef idx="0">
+                          <a:schemeClr val="accent3"/>
+                        </a:effectRef>
+                        <a:fontRef idx="minor">
+                          <a:schemeClr val="lt1"/>
+                        </a:fontRef>
+                      </wps:style>
+                      <wps:bodyPr rot="0" spcFirstLastPara="0" vertOverflow="overflow" horzOverflow="overflow" vert="horz" wrap="square" lIns="91440" tIns="45720" rIns="91440" bIns="45720" numCol="1" spcCol="0" rtlCol="0" fromWordArt="0" anchor="ctr" anchorCtr="0" forceAA="0" compatLnSpc="1">
+                        <a:prstTxWarp prst="textNoShape">
+                          <a:avLst/>
+                        </a:prstTxWarp>
+                        <a:noAutofit/>
+                      </wps:bodyPr>
+                    </wps:wsp>
+                  </a:graphicData>
+                </a:graphic>
+                <wp14:sizeRelH relativeFrom="margin">
+                  <wp14:pctWidth>0</wp14:pctWidth>
+                </wp14:sizeRelH>
+                <wp14:sizeRelV relativeFrom="margin">
+                  <wp14:pctHeight>0</wp14:pctHeight>
+                </wp14:sizeRelV>
+              </wp:anchor>
+            </w:drawing>
+          </mc:Choice>
+          <mc:Fallback>
+            <w:pict>
+              <v:shape w14:anchorId="420FD896" id="Arrow: Bent 15" o:spid="_x0000_s1026" style="position:absolute;margin-left:70.25pt;margin-top:3.1pt;width:20.85pt;height:35.05pt;rotation:180;flip:x;z-index:251680768;visibility:visible;mso-wrap-style:square;mso-width-percent:0;mso-height-percent:0;mso-wrap-distance-left:9pt;mso-wrap-distance-top:0;mso-wrap-distance-right:9pt;mso-wrap-distance-bottom:0;mso-position-horizontal:absolute;mso-position-horizontal-relative:margin;mso-position-vertical:absolute;mso-position-vertical-relative:text;mso-width-percent:0;mso-height-percent:0;mso-width-relative:margin;mso-height-relative:margin;v-text-anchor:middle" coordsize="264988,445273" o:gfxdata="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" path="m,445273l,149056c,85029,51905,33124,115932,33124r82809,l198741,r66247,66247l198741,132494r,-33123l115932,99371v-27440,,-49685,22245,-49685,49685l66247,445273,,445273xe" fillcolor="#5bc2f4 [3206]" strokecolor="#0a6c9c [1606]" strokeweight="1pt">
+                <v:stroke joinstyle="miter"/>
+                <v:path arrowok="t" o:connecttype="custom" o:connectlocs="0,445273;0,149056;115932,33124;198741,33124;198741,0;264988,66247;198741,132494;198741,99371;115932,99371;66247,149056;66247,445273;0,445273" o:connectangles="0,0,0,0,0,0,0,0,0,0,0,0"/>
+                <w10:wrap anchorx="margin"/>
+              </v:shape>
+            </w:pict>
+          </mc:Fallback>
+        </mc:AlternateContent>
+      </w:r>
+    </w:p>
+    <w:p>
+      <w:pPr>
+        <w:rPr>
+          <w:lang w:eastAsia="en-CA"/>
+        </w:rPr>
+      </w:pPr>
+    </w:p>
+    <w:p>
+      <w:pPr>
+        <w:rPr>
+          <w:lang w:eastAsia="en-CA"/>
+        </w:rPr>
+      </w:pPr>
+      <w:r>
+        <w:rPr>
+          <w:rFonts w:cs="Arial"/>
+          <w:b/>
+          <w:bCs/>
+          <w:noProof/>
+          <w:szCs w:val="22"/>
+        </w:rPr>
+        <mc:AlternateContent>
+          <mc:Choice Requires="wps">
+            <w:drawing>
+              <wp:anchor distT="0" distB="0" distL="114300" distR="114300" simplePos="0" relativeHeight="251692032" behindDoc="0" locked="0" layoutInCell="1" allowOverlap="1" wp14:anchorId="5BFAA337" wp14:editId="51F380C4">
+                <wp:simplePos x="0" y="0"/>
+                <wp:positionH relativeFrom="page">
+                  <wp:posOffset>4174435</wp:posOffset>
+                </wp:positionH>
+                <wp:positionV relativeFrom="paragraph">
+                  <wp:posOffset>188126</wp:posOffset>
+                </wp:positionV>
+                <wp:extent cx="3244132" cy="572494"/>
+                <wp:effectExtent l="0" t="0" r="13970" b="18415"/>
+                <wp:wrapNone/>
+                <wp:docPr id="25" name="Rectangle 25"/>
+                <wp:cNvGraphicFramePr/>
+                <a:graphic xmlns:a="http://schemas.openxmlformats.org/drawingml/2006/main">
+                  <a:graphicData uri="http://schemas.microsoft.com/office/word/2010/wordprocessingShape">
+                    <wps:wsp>
+                      <wps:cNvSpPr/>
+                      <wps:spPr>
+                        <a:xfrm>
+                          <a:off x="0" y="0"/>
+                          <a:ext cx="3244132" cy="572494"/>
                         </a:xfrm>
                         <a:prstGeom prst="rect">
                           <a:avLst/>
@@ -6252,27 +6465,26 @@
                                 <w:sz w:val="16"/>
                                 <w:szCs w:val="16"/>
                               </w:rPr>
-                              <w:t>A</w:t>
-                            </w:r>
-                            <w:r>
-                              <w:rPr>
-                                <w:sz w:val="16"/>
-                                <w:szCs w:val="16"/>
-                              </w:rPr>
-                              <w:t>ccuracy, sensitivity (recall), specificity and precision</w:t>
-                            </w:r>
-                            <w:r>
-                              <w:rPr>
-                                <w:sz w:val="16"/>
-                                <w:szCs w:val="16"/>
-                              </w:rPr>
-                              <w:t>.</w:t>
+                              <w:t>Accuracy, sensitivity (recall), specificity and precision.</w:t>
                             </w:r>
                           </w:p>
                           <w:p>
                             <w:pPr>
                               <w:pStyle w:val="ListParagraph"/>
                               <w:ind w:left="360"/>
+                              <w:rPr>
+                                <w:sz w:val="16"/>
+                                <w:szCs w:val="16"/>
+                              </w:rPr>
+                            </w:pPr>
+                          </w:p>
+                          <w:p>
+                            <w:pPr>
+                              <w:pStyle w:val="ListParagraph"/>
+                              <w:numPr>
+                                <w:ilvl w:val="1"/>
+                                <w:numId w:val="29"/>
+                              </w:numPr>
                               <w:rPr>
                                 <w:sz w:val="16"/>
                                 <w:szCs w:val="16"/>
@@ -6301,7 +6513,7 @@
           </mc:Choice>
           <mc:Fallback>
             <w:pict>
-              <v:rect w14:anchorId="28143748" id="Rectangle 24" o:spid="_x0000_s1034" style="position:absolute;margin-left:241.65pt;margin-top:7pt;width:269.2pt;height:45.1pt;z-index:251689984;visibility:visible;mso-wrap-style:square;mso-width-percent:0;mso-height-percent:0;mso-wrap-distance-left:9pt;mso-wrap-distance-top:0;mso-wrap-distance-right:9pt;mso-wrap-distance-bottom:0;mso-position-horizontal:absolute;mso-position-horizontal-relative:text;mso-position-vertical:absolute;mso-position-vertical-relative:text;mso-width-percent:0;mso-height-percent:0;mso-width-relative:margin;mso-height-relative:margin;v-text-anchor:middle" o:gfxdata="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" fillcolor="white [3201]" strokecolor="black [3200]" strokeweight="1pt">
+              <v:rect w14:anchorId="5BFAA337" id="Rectangle 25" o:spid="_x0000_s1036" style="position:absolute;margin-left:328.7pt;margin-top:14.8pt;width:255.45pt;height:45.1pt;z-index:251692032;visibility:visible;mso-wrap-style:square;mso-width-percent:0;mso-height-percent:0;mso-wrap-distance-left:9pt;mso-wrap-distance-top:0;mso-wrap-distance-right:9pt;mso-wrap-distance-bottom:0;mso-position-horizontal:absolute;mso-position-horizontal-relative:page;mso-position-vertical:absolute;mso-position-vertical-relative:text;mso-width-percent:0;mso-height-percent:0;mso-width-relative:margin;mso-height-relative:margin;v-text-anchor:middle" o:gfxdata="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" fillcolor="white [3201]" strokecolor="black [3200]" strokeweight="1pt">
                 <v:textbox>
                   <w:txbxContent>
                     <w:p>
@@ -6369,21 +6581,7 @@
                           <w:sz w:val="16"/>
                           <w:szCs w:val="16"/>
                         </w:rPr>
-                        <w:t>A</w:t>
-                      </w:r>
-                      <w:r>
-                        <w:rPr>
-                          <w:sz w:val="16"/>
-                          <w:szCs w:val="16"/>
-                        </w:rPr>
-                        <w:t>ccuracy, sensitivity (recall), specificity and precision</w:t>
-                      </w:r>
-                      <w:r>
-                        <w:rPr>
-                          <w:sz w:val="16"/>
-                          <w:szCs w:val="16"/>
-                        </w:rPr>
-                        <w:t>.</w:t>
+                        <w:t>Accuracy, sensitivity (recall), specificity and precision.</w:t>
                       </w:r>
                     </w:p>
                     <w:p>
@@ -6395,390 +6593,6 @@
                           <w:szCs w:val="16"/>
                         </w:rPr>
                       </w:pPr>
-                    </w:p>
-                  </w:txbxContent>
-                </v:textbox>
-              </v:rect>
-            </w:pict>
-          </mc:Fallback>
-        </mc:AlternateContent>
-      </w:r>
-      <w:r>
-        <w:rPr>
-          <w:rFonts w:cs="Arial"/>
-          <w:b/>
-          <w:bCs/>
-          <w:noProof/>
-          <w:szCs w:val="22"/>
-        </w:rPr>
-        <mc:AlternateContent>
-          <mc:Choice Requires="wps">
-            <w:drawing>
-              <wp:anchor distT="0" distB="0" distL="114300" distR="114300" simplePos="0" relativeHeight="251667456" behindDoc="0" locked="0" layoutInCell="1" allowOverlap="1" wp14:anchorId="62891920" wp14:editId="6FF3B4E2">
-                <wp:simplePos x="0" y="0"/>
-                <wp:positionH relativeFrom="margin">
-                  <wp:posOffset>1184744</wp:posOffset>
-                </wp:positionH>
-                <wp:positionV relativeFrom="paragraph">
-                  <wp:posOffset>54085</wp:posOffset>
-                </wp:positionV>
-                <wp:extent cx="1844703" cy="644056"/>
-                <wp:effectExtent l="0" t="0" r="22225" b="22860"/>
-                <wp:wrapNone/>
-                <wp:docPr id="7" name="Rectangle: Rounded Corners 7"/>
-                <wp:cNvGraphicFramePr/>
-                <a:graphic xmlns:a="http://schemas.openxmlformats.org/drawingml/2006/main">
-                  <a:graphicData uri="http://schemas.microsoft.com/office/word/2010/wordprocessingShape">
-                    <wps:wsp>
-                      <wps:cNvSpPr/>
-                      <wps:spPr>
-                        <a:xfrm>
-                          <a:off x="0" y="0"/>
-                          <a:ext cx="1844703" cy="644056"/>
-                        </a:xfrm>
-                        <a:prstGeom prst="roundRect">
-                          <a:avLst/>
-                        </a:prstGeom>
-                      </wps:spPr>
-                      <wps:style>
-                        <a:lnRef idx="2">
-                          <a:schemeClr val="accent1">
-                            <a:shade val="50000"/>
-                          </a:schemeClr>
-                        </a:lnRef>
-                        <a:fillRef idx="1">
-                          <a:schemeClr val="accent1"/>
-                        </a:fillRef>
-                        <a:effectRef idx="0">
-                          <a:schemeClr val="accent1"/>
-                        </a:effectRef>
-                        <a:fontRef idx="minor">
-                          <a:schemeClr val="lt1"/>
-                        </a:fontRef>
-                      </wps:style>
-                      <wps:txbx>
-                        <w:txbxContent>
-                          <w:p>
-                            <w:pPr>
-                              <w:jc w:val="center"/>
-                            </w:pPr>
-                            <w:r>
-                              <w:t>5. Evaluation</w:t>
-                            </w:r>
-                          </w:p>
-                        </w:txbxContent>
-                      </wps:txbx>
-                      <wps:bodyPr rot="0" spcFirstLastPara="0" vertOverflow="overflow" horzOverflow="overflow" vert="horz" wrap="square" lIns="91440" tIns="45720" rIns="91440" bIns="45720" numCol="1" spcCol="0" rtlCol="0" fromWordArt="0" anchor="ctr" anchorCtr="0" forceAA="0" compatLnSpc="1">
-                        <a:prstTxWarp prst="textNoShape">
-                          <a:avLst/>
-                        </a:prstTxWarp>
-                        <a:noAutofit/>
-                      </wps:bodyPr>
-                    </wps:wsp>
-                  </a:graphicData>
-                </a:graphic>
-                <wp14:sizeRelH relativeFrom="margin">
-                  <wp14:pctWidth>0</wp14:pctWidth>
-                </wp14:sizeRelH>
-              </wp:anchor>
-            </w:drawing>
-          </mc:Choice>
-          <mc:Fallback>
-            <w:pict>
-              <v:roundrect w14:anchorId="62891920" id="Rectangle: Rounded Corners 7" o:spid="_x0000_s1035" style="position:absolute;margin-left:93.3pt;margin-top:4.25pt;width:145.25pt;height:50.7pt;z-index:251667456;visibility:visible;mso-wrap-style:square;mso-width-percent:0;mso-wrap-distance-left:9pt;mso-wrap-distance-top:0;mso-wrap-distance-right:9pt;mso-wrap-distance-bottom:0;mso-position-horizontal:absolute;mso-position-horizontal-relative:margin;mso-position-vertical:absolute;mso-position-vertical-relative:text;mso-width-percent:0;mso-width-relative:margin;v-text-anchor:middle" arcsize="10923f" o:gfxdata="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" fillcolor="#004c9b [3204]" strokecolor="#00254d [1604]" strokeweight="1pt">
-                <v:stroke joinstyle="miter"/>
-                <v:textbox>
-                  <w:txbxContent>
-                    <w:p>
-                      <w:pPr>
-                        <w:jc w:val="center"/>
-                      </w:pPr>
-                      <w:r>
-                        <w:t>5. Evaluation</w:t>
-                      </w:r>
-                    </w:p>
-                  </w:txbxContent>
-                </v:textbox>
-                <w10:wrap anchorx="margin"/>
-              </v:roundrect>
-            </w:pict>
-          </mc:Fallback>
-        </mc:AlternateContent>
-      </w:r>
-      <w:r>
-        <w:rPr>
-          <w:rFonts w:cs="Arial"/>
-          <w:noProof/>
-          <w:color w:val="2E2E2E"/>
-          <w:szCs w:val="22"/>
-        </w:rPr>
-        <mc:AlternateContent>
-          <mc:Choice Requires="wps">
-            <w:drawing>
-              <wp:anchor distT="0" distB="0" distL="114300" distR="114300" simplePos="0" relativeHeight="251680768" behindDoc="0" locked="0" layoutInCell="1" allowOverlap="1" wp14:anchorId="1C4E5410" wp14:editId="3CDE42DA">
-                <wp:simplePos x="0" y="0"/>
-                <wp:positionH relativeFrom="margin">
-                  <wp:posOffset>891871</wp:posOffset>
-                </wp:positionH>
-                <wp:positionV relativeFrom="paragraph">
-                  <wp:posOffset>39177</wp:posOffset>
-                </wp:positionV>
-                <wp:extent cx="264988" cy="445273"/>
-                <wp:effectExtent l="0" t="0" r="40005" b="31115"/>
-                <wp:wrapNone/>
-                <wp:docPr id="15" name="Arrow: Bent 15"/>
-                <wp:cNvGraphicFramePr/>
-                <a:graphic xmlns:a="http://schemas.openxmlformats.org/drawingml/2006/main">
-                  <a:graphicData uri="http://schemas.microsoft.com/office/word/2010/wordprocessingShape">
-                    <wps:wsp>
-                      <wps:cNvSpPr/>
-                      <wps:spPr>
-                        <a:xfrm rot="10800000" flipH="1">
-                          <a:off x="0" y="0"/>
-                          <a:ext cx="264988" cy="445273"/>
-                        </a:xfrm>
-                        <a:prstGeom prst="bentArrow">
-                          <a:avLst/>
-                        </a:prstGeom>
-                      </wps:spPr>
-                      <wps:style>
-                        <a:lnRef idx="2">
-                          <a:schemeClr val="accent3">
-                            <a:shade val="50000"/>
-                          </a:schemeClr>
-                        </a:lnRef>
-                        <a:fillRef idx="1">
-                          <a:schemeClr val="accent3"/>
-                        </a:fillRef>
-                        <a:effectRef idx="0">
-                          <a:schemeClr val="accent3"/>
-                        </a:effectRef>
-                        <a:fontRef idx="minor">
-                          <a:schemeClr val="lt1"/>
-                        </a:fontRef>
-                      </wps:style>
-                      <wps:bodyPr rot="0" spcFirstLastPara="0" vertOverflow="overflow" horzOverflow="overflow" vert="horz" wrap="square" lIns="91440" tIns="45720" rIns="91440" bIns="45720" numCol="1" spcCol="0" rtlCol="0" fromWordArt="0" anchor="ctr" anchorCtr="0" forceAA="0" compatLnSpc="1">
-                        <a:prstTxWarp prst="textNoShape">
-                          <a:avLst/>
-                        </a:prstTxWarp>
-                        <a:noAutofit/>
-                      </wps:bodyPr>
-                    </wps:wsp>
-                  </a:graphicData>
-                </a:graphic>
-                <wp14:sizeRelH relativeFrom="margin">
-                  <wp14:pctWidth>0</wp14:pctWidth>
-                </wp14:sizeRelH>
-                <wp14:sizeRelV relativeFrom="margin">
-                  <wp14:pctHeight>0</wp14:pctHeight>
-                </wp14:sizeRelV>
-              </wp:anchor>
-            </w:drawing>
-          </mc:Choice>
-          <mc:Fallback>
-            <w:pict>
-              <v:shape w14:anchorId="420FD896" id="Arrow: Bent 15" o:spid="_x0000_s1026" style="position:absolute;margin-left:70.25pt;margin-top:3.1pt;width:20.85pt;height:35.05pt;rotation:180;flip:x;z-index:251680768;visibility:visible;mso-wrap-style:square;mso-width-percent:0;mso-height-percent:0;mso-wrap-distance-left:9pt;mso-wrap-distance-top:0;mso-wrap-distance-right:9pt;mso-wrap-distance-bottom:0;mso-position-horizontal:absolute;mso-position-horizontal-relative:margin;mso-position-vertical:absolute;mso-position-vertical-relative:text;mso-width-percent:0;mso-height-percent:0;mso-width-relative:margin;mso-height-relative:margin;v-text-anchor:middle" coordsize="264988,445273" o:gfxdata="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" path="m,445273l,149056c,85029,51905,33124,115932,33124r82809,l198741,r66247,66247l198741,132494r,-33123l115932,99371v-27440,,-49685,22245,-49685,49685l66247,445273,,445273xe" fillcolor="#5bc2f4 [3206]" strokecolor="#0a6c9c [1606]" strokeweight="1pt">
-                <v:stroke joinstyle="miter"/>
-                <v:path arrowok="t" o:connecttype="custom" o:connectlocs="0,445273;0,149056;115932,33124;198741,33124;198741,0;264988,66247;198741,132494;198741,99371;115932,99371;66247,149056;66247,445273;0,445273" o:connectangles="0,0,0,0,0,0,0,0,0,0,0,0"/>
-                <w10:wrap anchorx="margin"/>
-              </v:shape>
-            </w:pict>
-          </mc:Fallback>
-        </mc:AlternateContent>
-      </w:r>
-    </w:p>
-    <w:p>
-      <w:pPr>
-        <w:rPr>
-          <w:lang w:eastAsia="en-CA"/>
-        </w:rPr>
-      </w:pPr>
-    </w:p>
-    <w:p>
-      <w:pPr>
-        <w:rPr>
-          <w:lang w:eastAsia="en-CA"/>
-        </w:rPr>
-      </w:pPr>
-      <w:r>
-        <w:rPr>
-          <w:rFonts w:cs="Arial"/>
-          <w:b/>
-          <w:bCs/>
-          <w:noProof/>
-          <w:szCs w:val="22"/>
-        </w:rPr>
-        <mc:AlternateContent>
-          <mc:Choice Requires="wps">
-            <w:drawing>
-              <wp:anchor distT="0" distB="0" distL="114300" distR="114300" simplePos="0" relativeHeight="251692032" behindDoc="0" locked="0" layoutInCell="1" allowOverlap="1" wp14:anchorId="5BFAA337" wp14:editId="51F380C4">
-                <wp:simplePos x="0" y="0"/>
-                <wp:positionH relativeFrom="page">
-                  <wp:posOffset>4174435</wp:posOffset>
-                </wp:positionH>
-                <wp:positionV relativeFrom="paragraph">
-                  <wp:posOffset>188126</wp:posOffset>
-                </wp:positionV>
-                <wp:extent cx="3244132" cy="572494"/>
-                <wp:effectExtent l="0" t="0" r="13970" b="18415"/>
-                <wp:wrapNone/>
-                <wp:docPr id="25" name="Rectangle 25"/>
-                <wp:cNvGraphicFramePr/>
-                <a:graphic xmlns:a="http://schemas.openxmlformats.org/drawingml/2006/main">
-                  <a:graphicData uri="http://schemas.microsoft.com/office/word/2010/wordprocessingShape">
-                    <wps:wsp>
-                      <wps:cNvSpPr/>
-                      <wps:spPr>
-                        <a:xfrm>
-                          <a:off x="0" y="0"/>
-                          <a:ext cx="3244132" cy="572494"/>
-                        </a:xfrm>
-                        <a:prstGeom prst="rect">
-                          <a:avLst/>
-                        </a:prstGeom>
-                      </wps:spPr>
-                      <wps:style>
-                        <a:lnRef idx="2">
-                          <a:schemeClr val="dk1"/>
-                        </a:lnRef>
-                        <a:fillRef idx="1">
-                          <a:schemeClr val="lt1"/>
-                        </a:fillRef>
-                        <a:effectRef idx="0">
-                          <a:schemeClr val="dk1"/>
-                        </a:effectRef>
-                        <a:fontRef idx="minor">
-                          <a:schemeClr val="dk1"/>
-                        </a:fontRef>
-                      </wps:style>
-                      <wps:txbx>
-                        <w:txbxContent>
-                          <w:p>
-                            <w:pPr>
-                              <w:pStyle w:val="ListParagraph"/>
-                              <w:numPr>
-                                <w:ilvl w:val="1"/>
-                                <w:numId w:val="29"/>
-                              </w:numPr>
-                              <w:rPr>
-                                <w:sz w:val="16"/>
-                                <w:szCs w:val="16"/>
-                              </w:rPr>
-                            </w:pPr>
-                            <w:r>
-                              <w:rPr>
-                                <w:sz w:val="16"/>
-                                <w:szCs w:val="16"/>
-                              </w:rPr>
-                              <w:t xml:space="preserve">Apply Random under sampling and </w:t>
-                            </w:r>
-                            <w:r>
-                              <w:rPr>
-                                <w:sz w:val="16"/>
-                                <w:szCs w:val="16"/>
-                              </w:rPr>
-                              <w:t>SMOTE oversampling</w:t>
-                            </w:r>
-                            <w:r>
-                              <w:rPr>
-                                <w:sz w:val="16"/>
-                                <w:szCs w:val="16"/>
-                              </w:rPr>
-                              <w:t xml:space="preserve"> to treat class imbalance.</w:t>
-                            </w:r>
-                          </w:p>
-                          <w:p>
-                            <w:pPr>
-                              <w:pStyle w:val="ListParagraph"/>
-                              <w:numPr>
-                                <w:ilvl w:val="1"/>
-                                <w:numId w:val="29"/>
-                              </w:numPr>
-                              <w:rPr>
-                                <w:sz w:val="16"/>
-                                <w:szCs w:val="16"/>
-                              </w:rPr>
-                            </w:pPr>
-                            <w:r>
-                              <w:rPr>
-                                <w:sz w:val="16"/>
-                                <w:szCs w:val="16"/>
-                              </w:rPr>
-                              <w:t>Re</w:t>
-                            </w:r>
-                            <w:r>
-                              <w:rPr>
-                                <w:sz w:val="16"/>
-                                <w:szCs w:val="16"/>
-                              </w:rPr>
-                              <w:t>-t</w:t>
-                            </w:r>
-                            <w:r>
-                              <w:rPr>
-                                <w:sz w:val="16"/>
-                                <w:szCs w:val="16"/>
-                              </w:rPr>
-                              <w:t>rain the models and compare results to original.</w:t>
-                            </w:r>
-                          </w:p>
-                        </w:txbxContent>
-                      </wps:txbx>
-                      <wps:bodyPr rot="0" spcFirstLastPara="0" vertOverflow="overflow" horzOverflow="overflow" vert="horz" wrap="square" lIns="91440" tIns="45720" rIns="91440" bIns="45720" numCol="1" spcCol="0" rtlCol="0" fromWordArt="0" anchor="ctr" anchorCtr="0" forceAA="0" compatLnSpc="1">
-                        <a:prstTxWarp prst="textNoShape">
-                          <a:avLst/>
-                        </a:prstTxWarp>
-                        <a:noAutofit/>
-                      </wps:bodyPr>
-                    </wps:wsp>
-                  </a:graphicData>
-                </a:graphic>
-                <wp14:sizeRelH relativeFrom="margin">
-                  <wp14:pctWidth>0</wp14:pctWidth>
-                </wp14:sizeRelH>
-                <wp14:sizeRelV relativeFrom="margin">
-                  <wp14:pctHeight>0</wp14:pctHeight>
-                </wp14:sizeRelV>
-              </wp:anchor>
-            </w:drawing>
-          </mc:Choice>
-          <mc:Fallback>
-            <w:pict>
-              <v:rect w14:anchorId="5BFAA337" id="Rectangle 25" o:spid="_x0000_s1036" style="position:absolute;margin-left:328.7pt;margin-top:14.8pt;width:255.45pt;height:45.1pt;z-index:251692032;visibility:visible;mso-wrap-style:square;mso-width-percent:0;mso-height-percent:0;mso-wrap-distance-left:9pt;mso-wrap-distance-top:0;mso-wrap-distance-right:9pt;mso-wrap-distance-bottom:0;mso-position-horizontal:absolute;mso-position-horizontal-relative:page;mso-position-vertical:absolute;mso-position-vertical-relative:text;mso-width-percent:0;mso-height-percent:0;mso-width-relative:margin;mso-height-relative:margin;v-text-anchor:middle" o:gfxdata="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" fillcolor="white [3201]" strokecolor="black [3200]" strokeweight="1pt">
-                <v:textbox>
-                  <w:txbxContent>
-                    <w:p>
-                      <w:pPr>
-                        <w:pStyle w:val="ListParagraph"/>
-                        <w:numPr>
-                          <w:ilvl w:val="1"/>
-                          <w:numId w:val="29"/>
-                        </w:numPr>
-                        <w:rPr>
-                          <w:sz w:val="16"/>
-                          <w:szCs w:val="16"/>
-                        </w:rPr>
-                      </w:pPr>
-                      <w:r>
-                        <w:rPr>
-                          <w:sz w:val="16"/>
-                          <w:szCs w:val="16"/>
-                        </w:rPr>
-                        <w:t xml:space="preserve">Apply Random under sampling and </w:t>
-                      </w:r>
-                      <w:r>
-                        <w:rPr>
-                          <w:sz w:val="16"/>
-                          <w:szCs w:val="16"/>
-                        </w:rPr>
-                        <w:t>SMOTE oversampling</w:t>
-                      </w:r>
-                      <w:r>
-                        <w:rPr>
-                          <w:sz w:val="16"/>
-                          <w:szCs w:val="16"/>
-                        </w:rPr>
-                        <w:t xml:space="preserve"> to treat class imbalance.</w:t>
-                      </w:r>
                     </w:p>
                     <w:p>
                       <w:pPr>
@@ -6792,27 +6606,6 @@
                           <w:szCs w:val="16"/>
                         </w:rPr>
                       </w:pPr>
-                      <w:r>
-                        <w:rPr>
-                          <w:sz w:val="16"/>
-                          <w:szCs w:val="16"/>
-                        </w:rPr>
-                        <w:t>Re</w:t>
-                      </w:r>
-                      <w:r>
-                        <w:rPr>
-                          <w:sz w:val="16"/>
-                          <w:szCs w:val="16"/>
-                        </w:rPr>
-                        <w:t>-t</w:t>
-                      </w:r>
-                      <w:r>
-                        <w:rPr>
-                          <w:sz w:val="16"/>
-                          <w:szCs w:val="16"/>
-                        </w:rPr>
-                        <w:t>rain the models and compare results to original.</w:t>
-                      </w:r>
                     </w:p>
                   </w:txbxContent>
                 </v:textbox>
@@ -6882,10 +6675,7 @@
                               <w:jc w:val="center"/>
                             </w:pPr>
                             <w:r>
-                              <w:t>6. Treat Class Imbalance</w:t>
-                            </w:r>
-                            <w:r>
-                              <w:t xml:space="preserve"> </w:t>
+                              <w:t>6. Evaluation</w:t>
                             </w:r>
                           </w:p>
                         </w:txbxContent>
@@ -6916,10 +6706,7 @@
                         <w:jc w:val="center"/>
                       </w:pPr>
                       <w:r>
-                        <w:t>6. Treat Class Imbalance</w:t>
-                      </w:r>
-                      <w:r>
-                        <w:t xml:space="preserve"> </w:t>
+                        <w:t>6. Evaluation</w:t>
                       </w:r>
                     </w:p>
                   </w:txbxContent>
@@ -7409,7 +7196,7 @@
                               <w:jc w:val="center"/>
                             </w:pPr>
                             <w:r>
-                              <w:t>Summary</w:t>
+                              <w:t>7. Summary</w:t>
                             </w:r>
                           </w:p>
                         </w:txbxContent>
@@ -7440,7 +7227,7 @@
                         <w:jc w:val="center"/>
                       </w:pPr>
                       <w:r>
-                        <w:t>Summary</w:t>
+                        <w:t>7. Summary</w:t>
                       </w:r>
                     </w:p>
                   </w:txbxContent>
@@ -7610,6 +7397,7 @@
         <w:rPr>
           <w:rFonts w:asciiTheme="minorHAnsi" w:hAnsiTheme="minorHAnsi" w:cstheme="minorHAnsi"/>
         </w:rPr>
+        <w:lastRenderedPageBreak/>
         <w:t xml:space="preserve">Table 1: Statistical </w:t>
       </w:r>
       <w:r>
@@ -11234,7 +11022,6 @@
                 <w:sz w:val="20"/>
                 <w:szCs w:val="20"/>
               </w:rPr>
-              <w:lastRenderedPageBreak/>
               <w:t xml:space="preserve">V18   </w:t>
             </w:r>
           </w:p>
@@ -11423,6 +11210,7 @@
                 <w:sz w:val="20"/>
                 <w:szCs w:val="20"/>
               </w:rPr>
+              <w:lastRenderedPageBreak/>
               <w:t xml:space="preserve">V19   </w:t>
             </w:r>
           </w:p>
@@ -13767,25 +13555,7 @@
           <w:szCs w:val="22"/>
           <w:lang w:eastAsia="en-CA"/>
         </w:rPr>
-        <w:t xml:space="preserve">Nilson Report Issue 1164 | Nov 2019 </w:t>
-      </w:r>
-      <w:proofErr w:type="gramStart"/>
-      <w:r>
-        <w:rPr>
-          <w:rFonts w:cs="Arial"/>
-          <w:szCs w:val="22"/>
-          <w:lang w:eastAsia="en-CA"/>
-        </w:rPr>
-        <w:t>Url :</w:t>
-      </w:r>
-      <w:proofErr w:type="gramEnd"/>
-      <w:r>
-        <w:rPr>
-          <w:rFonts w:cs="Arial"/>
-          <w:szCs w:val="22"/>
-          <w:lang w:eastAsia="en-CA"/>
-        </w:rPr>
-        <w:t xml:space="preserve"> </w:t>
+        <w:t xml:space="preserve">Nilson Report Issue 1164 | Nov 2019 Url : </w:t>
       </w:r>
       <w:hyperlink r:id="rId15" w:history="1">
         <w:r>
@@ -13930,14 +13700,7 @@
           <w:rFonts w:cs="Arial"/>
           <w:szCs w:val="22"/>
         </w:rPr>
-        <w:t>Champion-challenger analysis for credit card fraud detection: Hybrid ensemble and deep learning</w:t>
-      </w:r>
-      <w:r>
-        <w:rPr>
-          <w:rFonts w:cs="Arial"/>
-          <w:szCs w:val="22"/>
-        </w:rPr>
-        <w:t>.</w:t>
+        <w:t>Champion-challenger analysis for credit card fraud detection: Hybrid ensemble and deep learning.</w:t>
       </w:r>
     </w:p>
     <w:p>
@@ -13948,30 +13711,14 @@
           <w:szCs w:val="22"/>
         </w:rPr>
       </w:pPr>
-      <w:hyperlink r:id="rId18" w:history="1">
+      <w:hyperlink r:id="rId18" w:anchor="bib0020" w:history="1">
         <w:r>
           <w:rPr>
             <w:rStyle w:val="Hyperlink"/>
             <w:rFonts w:cs="Arial"/>
             <w:szCs w:val="22"/>
           </w:rPr>
-          <w:t>https://www-sciencedirect-</w:t>
-        </w:r>
-        <w:r>
-          <w:rPr>
-            <w:rStyle w:val="Hyperlink"/>
-            <w:rFonts w:cs="Arial"/>
-            <w:szCs w:val="22"/>
-          </w:rPr>
-          <w:t>c</w:t>
-        </w:r>
-        <w:r>
-          <w:rPr>
-            <w:rStyle w:val="Hyperlink"/>
-            <w:rFonts w:cs="Arial"/>
-            <w:szCs w:val="22"/>
-          </w:rPr>
-          <w:t>om.ezproxy.lib.ryerson.ca/science/article/pii/S0957417419302167#bib0020</w:t>
+          <w:t>https://www-sciencedirect-com.ezproxy.lib.ryerson.ca/science/article/pii/S0957417419302167#bib0020</w:t>
         </w:r>
       </w:hyperlink>
       <w:r>
@@ -14055,23 +13802,7 @@
           <w:rFonts w:cs="Arial"/>
           <w:szCs w:val="22"/>
         </w:rPr>
-        <w:t xml:space="preserve">A Data Mining Based System </w:t>
-      </w:r>
-      <w:proofErr w:type="gramStart"/>
-      <w:r>
-        <w:rPr>
-          <w:rFonts w:cs="Arial"/>
-          <w:szCs w:val="22"/>
-        </w:rPr>
-        <w:t>For</w:t>
-      </w:r>
-      <w:proofErr w:type="gramEnd"/>
-      <w:r>
-        <w:rPr>
-          <w:rFonts w:cs="Arial"/>
-          <w:szCs w:val="22"/>
-        </w:rPr>
-        <w:t xml:space="preserve"> Transaction Fraud Detection</w:t>
+        <w:t>A Data Mining Based System For Transaction Fraud Detection</w:t>
       </w:r>
     </w:p>
     <w:p>
@@ -17283,6 +17014,7 @@
   <w:style w:type="character" w:default="1" w:styleId="DefaultParagraphFont">
     <w:name w:val="Default Paragraph Font"/>
     <w:uiPriority w:val="1"/>
+    <w:semiHidden/>
     <w:unhideWhenUsed/>
   </w:style>
   <w:style w:type="table" w:default="1" w:styleId="TableNormal">

</xml_diff>

<commit_message>
Adding HTML output and final code
</commit_message>
<xml_diff>
--- a/Credit Card Fraud Detection - Literature Review.docx
+++ b/Credit Card Fraud Detection - Literature Review.docx
@@ -18,6 +18,7 @@
           <w:docPartUnique/>
         </w:docPartObj>
       </w:sdtPr>
+      <w:sdtEndPr/>
       <w:sdtContent>
         <w:p>
           <w:pPr>
@@ -1442,7 +1443,25 @@
           <w:szCs w:val="22"/>
           <w:lang w:eastAsia="en-CA"/>
         </w:rPr>
-        <w:t xml:space="preserve">According to the 2019 Nilson Report, card fraud losses worldwide have increased from 9.84 billion dollars in 2011 to 27.85 billion dollars in 2018, and are projected to reach more than 40 billion dollars in 2027. </w:t>
+        <w:t>According to the 2019 Nilson Report,</w:t>
+      </w:r>
+      <w:r>
+        <w:rPr>
+          <w:rFonts w:eastAsia="Times New Roman" w:cs="Arial"/>
+          <w:color w:val="333333"/>
+          <w:szCs w:val="22"/>
+          <w:lang w:eastAsia="en-CA"/>
+        </w:rPr>
+        <w:t xml:space="preserve"> [1] </w:t>
+      </w:r>
+      <w:r>
+        <w:rPr>
+          <w:rFonts w:eastAsia="Times New Roman" w:cs="Arial"/>
+          <w:color w:val="333333"/>
+          <w:szCs w:val="22"/>
+          <w:lang w:eastAsia="en-CA"/>
+        </w:rPr>
+        <w:t xml:space="preserve"> card fraud losses worldwide have increased from 9.84 billion dollars in 2011 to 27.85 billion dollars in 2018, and are projected to reach more than 40 billion dollars in 2027. </w:t>
       </w:r>
       <w:r>
         <w:rPr>
@@ -1707,7 +1726,21 @@
           <w:rFonts w:cs="Arial"/>
           <w:szCs w:val="22"/>
         </w:rPr>
-        <w:t xml:space="preserve">The dataset we are going to use for this research is “Credit Card Fraud Detection” hosted on Kaggle. ( https://www.kaggle.com/mlg-ulb/creditcardfraud) </w:t>
+        <w:t xml:space="preserve">The dataset we are going to use for this research is “Credit Card Fraud Detection” </w:t>
+      </w:r>
+      <w:r>
+        <w:rPr>
+          <w:rFonts w:cs="Arial"/>
+          <w:szCs w:val="22"/>
+        </w:rPr>
+        <w:t xml:space="preserve">[2] </w:t>
+      </w:r>
+      <w:r>
+        <w:rPr>
+          <w:rFonts w:cs="Arial"/>
+          <w:szCs w:val="22"/>
+        </w:rPr>
+        <w:t xml:space="preserve">hosted on Kaggle. ( https://www.kaggle.com/mlg-ulb/creditcardfraud) </w:t>
       </w:r>
     </w:p>
     <w:p>
@@ -2185,6 +2218,9 @@
         <w:t>I. Champion-challenger analysis for credit card fraud detection: Hybrid ensemble and deep learning</w:t>
       </w:r>
       <w:bookmarkEnd w:id="8"/>
+      <w:r>
+        <w:t xml:space="preserve"> [5]</w:t>
+      </w:r>
     </w:p>
     <w:p>
       <w:pPr>
@@ -2572,6 +2608,9 @@
         <w:t>A cost-sensitive decision tree approach for fraud detection</w:t>
       </w:r>
       <w:bookmarkEnd w:id="9"/>
+      <w:r>
+        <w:t xml:space="preserve"> [6]</w:t>
+      </w:r>
     </w:p>
     <w:p>
       <w:pPr>
@@ -3145,6 +3184,9 @@
         <w:t>A Data Mining Based System For Transaction Fraud Detection</w:t>
       </w:r>
       <w:bookmarkEnd w:id="10"/>
+      <w:r>
+        <w:t xml:space="preserve"> [7]</w:t>
+      </w:r>
     </w:p>
     <w:p>
       <w:pPr>
@@ -3645,6 +3687,9 @@
         <w:t>Comparative Evaluation of Credit Card Fraud Detection Using Machine Learning Techniques</w:t>
       </w:r>
       <w:bookmarkEnd w:id="11"/>
+      <w:r>
+        <w:t xml:space="preserve"> [8]</w:t>
+      </w:r>
     </w:p>
     <w:p>
       <w:pPr>
@@ -13503,17 +13548,15 @@
           <w:rFonts w:cs="Arial"/>
           <w:szCs w:val="22"/>
         </w:rPr>
+        <w:t xml:space="preserve">[1] </w:t>
+      </w:r>
+      <w:r>
+        <w:rPr>
+          <w:rFonts w:cs="Arial"/>
+          <w:szCs w:val="22"/>
+        </w:rPr>
         <w:t xml:space="preserve">Credit Card Frud Detection dataset | url: </w:t>
       </w:r>
-    </w:p>
-    <w:p>
-      <w:pPr>
-        <w:spacing w:after="0" w:line="240" w:lineRule="auto"/>
-        <w:rPr>
-          <w:rFonts w:cs="Arial"/>
-          <w:szCs w:val="22"/>
-        </w:rPr>
-      </w:pPr>
       <w:hyperlink r:id="rId14" w:history="1">
         <w:r>
           <w:rPr>
@@ -13555,7 +13598,23 @@
           <w:szCs w:val="22"/>
           <w:lang w:eastAsia="en-CA"/>
         </w:rPr>
-        <w:t xml:space="preserve">Nilson Report Issue 1164 | Nov 2019 Url : </w:t>
+        <w:t xml:space="preserve">[2] </w:t>
+      </w:r>
+      <w:r>
+        <w:rPr>
+          <w:rFonts w:cs="Arial"/>
+          <w:szCs w:val="22"/>
+          <w:lang w:eastAsia="en-CA"/>
+        </w:rPr>
+        <w:t>Nilson Report Issue 1164 | Nov 2019 Url :</w:t>
+      </w:r>
+      <w:r>
+        <w:rPr>
+          <w:rFonts w:cs="Arial"/>
+          <w:szCs w:val="22"/>
+          <w:lang w:eastAsia="en-CA"/>
+        </w:rPr>
+        <w:t xml:space="preserve"> </w:t>
       </w:r>
       <w:hyperlink r:id="rId15" w:history="1">
         <w:r>
@@ -13598,6 +13657,14 @@
           <w:color w:val="000000"/>
           <w:szCs w:val="22"/>
         </w:rPr>
+        <w:t xml:space="preserve">[3] </w:t>
+      </w:r>
+      <w:r>
+        <w:rPr>
+          <w:rFonts w:cs="Arial"/>
+          <w:color w:val="000000"/>
+          <w:szCs w:val="22"/>
+        </w:rPr>
         <w:t>Machine learning for credit card fraud detection</w:t>
       </w:r>
     </w:p>
@@ -13649,6 +13716,13 @@
           <w:rFonts w:cs="Arial"/>
           <w:szCs w:val="22"/>
         </w:rPr>
+        <w:t xml:space="preserve">[4] </w:t>
+      </w:r>
+      <w:r>
+        <w:rPr>
+          <w:rFonts w:cs="Arial"/>
+          <w:szCs w:val="22"/>
+        </w:rPr>
         <w:t>Fraud Detection using Machine Learning:</w:t>
       </w:r>
     </w:p>
@@ -13700,6 +13774,14 @@
           <w:rFonts w:cs="Arial"/>
           <w:szCs w:val="22"/>
         </w:rPr>
+        <w:lastRenderedPageBreak/>
+        <w:t xml:space="preserve">[5] </w:t>
+      </w:r>
+      <w:r>
+        <w:rPr>
+          <w:rFonts w:cs="Arial"/>
+          <w:szCs w:val="22"/>
+        </w:rPr>
         <w:t>Champion-challenger analysis for credit card fraud detection: Hybrid ensemble and deep learning.</w:t>
       </w:r>
     </w:p>
@@ -13751,6 +13833,13 @@
           <w:rFonts w:cs="Arial"/>
           <w:szCs w:val="22"/>
         </w:rPr>
+        <w:t xml:space="preserve">[6] </w:t>
+      </w:r>
+      <w:r>
+        <w:rPr>
+          <w:rFonts w:cs="Arial"/>
+          <w:szCs w:val="22"/>
+        </w:rPr>
         <w:t>A cost-sensitive decision tree approach for fraud detection</w:t>
       </w:r>
     </w:p>
@@ -13797,6 +13886,13 @@
           <w:szCs w:val="22"/>
         </w:rPr>
       </w:pPr>
+      <w:r>
+        <w:rPr>
+          <w:rFonts w:cs="Arial"/>
+          <w:szCs w:val="22"/>
+        </w:rPr>
+        <w:t xml:space="preserve">[7] </w:t>
+      </w:r>
       <w:r>
         <w:rPr>
           <w:rFonts w:cs="Arial"/>
@@ -13841,6 +13937,13 @@
           <w:szCs w:val="22"/>
         </w:rPr>
       </w:pPr>
+      <w:r>
+        <w:rPr>
+          <w:rFonts w:cs="Arial"/>
+          <w:szCs w:val="22"/>
+        </w:rPr>
+        <w:t xml:space="preserve">[8] </w:t>
+      </w:r>
       <w:r>
         <w:rPr>
           <w:rFonts w:cs="Arial"/>
@@ -13942,6 +14045,7 @@
         <w:docPartUnique/>
       </w:docPartObj>
     </w:sdtPr>
+    <w:sdtEndPr/>
     <w:sdtContent>
       <w:p>
         <w:pPr>

</xml_diff>